<commit_message>
Update Advanced Analysis and Design.docx
Not finished
</commit_message>
<xml_diff>
--- a/Advanced Analysis and Design.docx
+++ b/Advanced Analysis and Design.docx
@@ -381,25 +381,7 @@
           <w:szCs w:val="21"/>
           <w:lang w:val="de-DE"/>
         </w:rPr>
-        <w:t xml:space="preserve">T0084963: </w:t>
-      </w:r>
-      <w:proofErr w:type="spellStart"/>
-      <w:r>
-        <w:rPr>
-          <w:sz w:val="28"/>
-          <w:szCs w:val="21"/>
-          <w:lang w:val="de-DE"/>
-        </w:rPr>
-        <w:t>Haowei</w:t>
-      </w:r>
-      <w:proofErr w:type="spellEnd"/>
-      <w:r>
-        <w:rPr>
-          <w:sz w:val="28"/>
-          <w:szCs w:val="21"/>
-          <w:lang w:val="de-DE"/>
-        </w:rPr>
-        <w:t xml:space="preserve"> Goh</w:t>
+        <w:t>T0084963: Haowei Goh</w:t>
       </w:r>
     </w:p>
     <w:p>
@@ -474,8 +456,6 @@
         </w:rPr>
         <w:t xml:space="preserve"> N000000: Hamed </w:t>
       </w:r>
-      <w:bookmarkStart w:id="27" w:name="_GoBack"/>
-      <w:bookmarkEnd w:id="27"/>
     </w:p>
     <w:p>
       <w:pPr>
@@ -556,14 +536,7 @@
           <w:sz w:val="28"/>
           <w:szCs w:val="28"/>
         </w:rPr>
-        <w:t xml:space="preserve">PROJECT </w:t>
-      </w:r>
-      <w:r>
-        <w:rPr>
-          <w:sz w:val="28"/>
-          <w:szCs w:val="28"/>
-        </w:rPr>
-        <w:t>TITLE HERE</w:t>
+        <w:t>NTU Stores Management System</w:t>
       </w:r>
     </w:p>
     <w:p>
@@ -608,7 +581,6 @@
       <w:pPr>
         <w:pStyle w:val="TOC4"/>
         <w:rPr>
-          <w:noProof w:val="0"/>
           <w:lang w:val="en-GB"/>
         </w:rPr>
       </w:pPr>
@@ -634,7 +606,7 @@
         </w:rPr>
         <w:fldChar w:fldCharType="end"/>
       </w:r>
-      <w:bookmarkStart w:id="28" w:name="_Toc30958182"/>
+      <w:bookmarkStart w:id="27" w:name="_Toc30958182"/>
       <w:r>
         <w:rPr>
           <w:noProof w:val="0"/>
@@ -642,7 +614,7 @@
         </w:rPr>
         <w:t>￼</w:t>
       </w:r>
-      <w:bookmarkEnd w:id="28"/>
+      <w:bookmarkEnd w:id="27"/>
       <w:r>
         <w:rPr>
           <w:caps/>
@@ -680,7 +652,6 @@
         <w:rPr>
           <w:rFonts w:asciiTheme="minorHAnsi" w:eastAsiaTheme="minorEastAsia" w:hAnsiTheme="minorHAnsi" w:cstheme="minorBidi"/>
           <w:b w:val="0"/>
-          <w:noProof w:val="0"/>
           <w:snapToGrid/>
           <w:sz w:val="22"/>
           <w:szCs w:val="22"/>
@@ -688,50 +659,24 @@
         </w:rPr>
       </w:pPr>
       <w:r>
-        <w:rPr>
-          <w:noProof w:val="0"/>
-        </w:rPr>
         <w:t>SOFT30121: Advanced Analysis and Design</w:t>
       </w:r>
       <w:r>
-        <w:rPr>
-          <w:noProof w:val="0"/>
-        </w:rPr>
         <w:tab/>
       </w:r>
       <w:r>
-        <w:rPr>
-          <w:noProof w:val="0"/>
-        </w:rPr>
         <w:fldChar w:fldCharType="begin"/>
       </w:r>
       <w:r>
-        <w:rPr>
-          <w:noProof w:val="0"/>
-        </w:rPr>
         <w:instrText xml:space="preserve"> PAGEREF _Toc19884843 \h </w:instrText>
       </w:r>
       <w:r>
-        <w:rPr>
-          <w:noProof w:val="0"/>
-        </w:rPr>
-      </w:r>
-      <w:r>
-        <w:rPr>
-          <w:noProof w:val="0"/>
-        </w:rPr>
         <w:fldChar w:fldCharType="separate"/>
       </w:r>
       <w:r>
-        <w:rPr>
-          <w:noProof w:val="0"/>
-        </w:rPr>
         <w:t>i</w:t>
       </w:r>
       <w:r>
-        <w:rPr>
-          <w:noProof w:val="0"/>
-        </w:rPr>
         <w:fldChar w:fldCharType="end"/>
       </w:r>
     </w:p>
@@ -741,7 +686,6 @@
         <w:rPr>
           <w:rFonts w:asciiTheme="minorHAnsi" w:eastAsiaTheme="minorEastAsia" w:hAnsiTheme="minorHAnsi" w:cstheme="minorBidi"/>
           <w:b w:val="0"/>
-          <w:noProof w:val="0"/>
           <w:snapToGrid/>
           <w:sz w:val="22"/>
           <w:szCs w:val="22"/>
@@ -749,50 +693,24 @@
         </w:rPr>
       </w:pPr>
       <w:r>
-        <w:rPr>
-          <w:noProof w:val="0"/>
-        </w:rPr>
         <w:t>Systems Analysis Design and Implementation</w:t>
       </w:r>
       <w:r>
-        <w:rPr>
-          <w:noProof w:val="0"/>
-        </w:rPr>
         <w:tab/>
       </w:r>
       <w:r>
-        <w:rPr>
-          <w:noProof w:val="0"/>
-        </w:rPr>
         <w:fldChar w:fldCharType="begin"/>
       </w:r>
       <w:r>
-        <w:rPr>
-          <w:noProof w:val="0"/>
-        </w:rPr>
         <w:instrText xml:space="preserve"> PAGEREF _Toc19884844 \h </w:instrText>
       </w:r>
       <w:r>
-        <w:rPr>
-          <w:noProof w:val="0"/>
-        </w:rPr>
-      </w:r>
-      <w:r>
-        <w:rPr>
-          <w:noProof w:val="0"/>
-        </w:rPr>
         <w:fldChar w:fldCharType="separate"/>
       </w:r>
       <w:r>
-        <w:rPr>
-          <w:noProof w:val="0"/>
-        </w:rPr>
         <w:t>i</w:t>
       </w:r>
       <w:r>
-        <w:rPr>
-          <w:noProof w:val="0"/>
-        </w:rPr>
         <w:fldChar w:fldCharType="end"/>
       </w:r>
     </w:p>
@@ -802,7 +720,6 @@
         <w:rPr>
           <w:rFonts w:asciiTheme="minorHAnsi" w:eastAsiaTheme="minorEastAsia" w:hAnsiTheme="minorHAnsi" w:cstheme="minorBidi"/>
           <w:b w:val="0"/>
-          <w:noProof w:val="0"/>
           <w:snapToGrid/>
           <w:sz w:val="22"/>
           <w:szCs w:val="22"/>
@@ -810,16 +727,12 @@
         </w:rPr>
       </w:pPr>
       <w:r>
-        <w:rPr>
-          <w:noProof w:val="0"/>
-        </w:rPr>
         <w:t>1.</w:t>
       </w:r>
       <w:r>
         <w:rPr>
           <w:rFonts w:asciiTheme="minorHAnsi" w:eastAsiaTheme="minorEastAsia" w:hAnsiTheme="minorHAnsi" w:cstheme="minorBidi"/>
           <w:b w:val="0"/>
-          <w:noProof w:val="0"/>
           <w:snapToGrid/>
           <w:sz w:val="22"/>
           <w:szCs w:val="22"/>
@@ -828,50 +741,24 @@
         <w:tab/>
       </w:r>
       <w:r>
-        <w:rPr>
-          <w:noProof w:val="0"/>
-        </w:rPr>
         <w:t>Introduction</w:t>
       </w:r>
       <w:r>
-        <w:rPr>
-          <w:noProof w:val="0"/>
-        </w:rPr>
         <w:tab/>
       </w:r>
       <w:r>
-        <w:rPr>
-          <w:noProof w:val="0"/>
-        </w:rPr>
         <w:fldChar w:fldCharType="begin"/>
       </w:r>
       <w:r>
-        <w:rPr>
-          <w:noProof w:val="0"/>
-        </w:rPr>
         <w:instrText xml:space="preserve"> PAGEREF _Toc19884845 \h </w:instrText>
       </w:r>
       <w:r>
-        <w:rPr>
-          <w:noProof w:val="0"/>
-        </w:rPr>
-      </w:r>
-      <w:r>
-        <w:rPr>
-          <w:noProof w:val="0"/>
-        </w:rPr>
         <w:fldChar w:fldCharType="separate"/>
       </w:r>
       <w:r>
-        <w:rPr>
-          <w:noProof w:val="0"/>
-        </w:rPr>
         <w:t>4</w:t>
       </w:r>
       <w:r>
-        <w:rPr>
-          <w:noProof w:val="0"/>
-        </w:rPr>
         <w:fldChar w:fldCharType="end"/>
       </w:r>
     </w:p>
@@ -884,7 +771,6 @@
         <w:rPr>
           <w:rFonts w:asciiTheme="minorHAnsi" w:eastAsiaTheme="minorEastAsia" w:hAnsiTheme="minorHAnsi" w:cstheme="minorBidi"/>
           <w:b w:val="0"/>
-          <w:noProof w:val="0"/>
           <w:snapToGrid/>
           <w:sz w:val="22"/>
           <w:szCs w:val="22"/>
@@ -893,7 +779,6 @@
       </w:pPr>
       <w:r>
         <w:rPr>
-          <w:noProof w:val="0"/>
           <w:lang w:val="en-GB"/>
         </w:rPr>
         <w:t>1.1.</w:t>
@@ -902,7 +787,6 @@
         <w:rPr>
           <w:rFonts w:asciiTheme="minorHAnsi" w:eastAsiaTheme="minorEastAsia" w:hAnsiTheme="minorHAnsi" w:cstheme="minorBidi"/>
           <w:b w:val="0"/>
-          <w:noProof w:val="0"/>
           <w:snapToGrid/>
           <w:sz w:val="22"/>
           <w:szCs w:val="22"/>
@@ -912,55 +796,47 @@
       </w:r>
       <w:r>
         <w:rPr>
-          <w:noProof w:val="0"/>
           <w:lang w:val="en-GB"/>
         </w:rPr>
         <w:t>Purpose</w:t>
       </w:r>
       <w:r>
         <w:rPr>
-          <w:noProof w:val="0"/>
           <w:lang w:val="en-GB"/>
         </w:rPr>
         <w:tab/>
       </w:r>
       <w:r>
         <w:rPr>
-          <w:noProof w:val="0"/>
           <w:lang w:val="en-GB"/>
         </w:rPr>
         <w:fldChar w:fldCharType="begin"/>
       </w:r>
       <w:r>
         <w:rPr>
-          <w:noProof w:val="0"/>
           <w:lang w:val="en-GB"/>
         </w:rPr>
         <w:instrText xml:space="preserve"> PAGEREF _Toc19884846 \h </w:instrText>
       </w:r>
       <w:r>
         <w:rPr>
-          <w:noProof w:val="0"/>
-          <w:lang w:val="en-GB"/>
-        </w:rPr>
-      </w:r>
-      <w:r>
-        <w:rPr>
-          <w:noProof w:val="0"/>
+          <w:lang w:val="en-GB"/>
+        </w:rPr>
+      </w:r>
+      <w:r>
+        <w:rPr>
           <w:lang w:val="en-GB"/>
         </w:rPr>
         <w:fldChar w:fldCharType="separate"/>
       </w:r>
       <w:r>
         <w:rPr>
-          <w:noProof w:val="0"/>
           <w:lang w:val="en-GB"/>
         </w:rPr>
         <w:t>4</w:t>
       </w:r>
       <w:r>
         <w:rPr>
-          <w:noProof w:val="0"/>
           <w:lang w:val="en-GB"/>
         </w:rPr>
         <w:fldChar w:fldCharType="end"/>
@@ -975,7 +851,6 @@
         <w:rPr>
           <w:rFonts w:asciiTheme="minorHAnsi" w:eastAsiaTheme="minorEastAsia" w:hAnsiTheme="minorHAnsi" w:cstheme="minorBidi"/>
           <w:b w:val="0"/>
-          <w:noProof w:val="0"/>
           <w:snapToGrid/>
           <w:sz w:val="22"/>
           <w:szCs w:val="22"/>
@@ -984,7 +859,6 @@
       </w:pPr>
       <w:r>
         <w:rPr>
-          <w:noProof w:val="0"/>
           <w:lang w:val="en-GB"/>
         </w:rPr>
         <w:t>1.2.</w:t>
@@ -993,7 +867,6 @@
         <w:rPr>
           <w:rFonts w:asciiTheme="minorHAnsi" w:eastAsiaTheme="minorEastAsia" w:hAnsiTheme="minorHAnsi" w:cstheme="minorBidi"/>
           <w:b w:val="0"/>
-          <w:noProof w:val="0"/>
           <w:snapToGrid/>
           <w:sz w:val="22"/>
           <w:szCs w:val="22"/>
@@ -1003,55 +876,47 @@
       </w:r>
       <w:r>
         <w:rPr>
-          <w:noProof w:val="0"/>
           <w:lang w:val="en-GB"/>
         </w:rPr>
         <w:t>User Characteristics</w:t>
       </w:r>
       <w:r>
         <w:rPr>
-          <w:noProof w:val="0"/>
           <w:lang w:val="en-GB"/>
         </w:rPr>
         <w:tab/>
       </w:r>
       <w:r>
         <w:rPr>
-          <w:noProof w:val="0"/>
           <w:lang w:val="en-GB"/>
         </w:rPr>
         <w:fldChar w:fldCharType="begin"/>
       </w:r>
       <w:r>
         <w:rPr>
-          <w:noProof w:val="0"/>
           <w:lang w:val="en-GB"/>
         </w:rPr>
         <w:instrText xml:space="preserve"> PAGEREF _Toc19884847 \h </w:instrText>
       </w:r>
       <w:r>
         <w:rPr>
-          <w:noProof w:val="0"/>
-          <w:lang w:val="en-GB"/>
-        </w:rPr>
-      </w:r>
-      <w:r>
-        <w:rPr>
-          <w:noProof w:val="0"/>
+          <w:lang w:val="en-GB"/>
+        </w:rPr>
+      </w:r>
+      <w:r>
+        <w:rPr>
           <w:lang w:val="en-GB"/>
         </w:rPr>
         <w:fldChar w:fldCharType="separate"/>
       </w:r>
       <w:r>
         <w:rPr>
-          <w:noProof w:val="0"/>
           <w:lang w:val="en-GB"/>
         </w:rPr>
         <w:t>4</w:t>
       </w:r>
       <w:r>
         <w:rPr>
-          <w:noProof w:val="0"/>
           <w:lang w:val="en-GB"/>
         </w:rPr>
         <w:fldChar w:fldCharType="end"/>
@@ -1066,7 +931,6 @@
         <w:rPr>
           <w:rFonts w:asciiTheme="minorHAnsi" w:eastAsiaTheme="minorEastAsia" w:hAnsiTheme="minorHAnsi" w:cstheme="minorBidi"/>
           <w:b w:val="0"/>
-          <w:noProof w:val="0"/>
           <w:snapToGrid/>
           <w:sz w:val="22"/>
           <w:szCs w:val="22"/>
@@ -1075,7 +939,6 @@
       </w:pPr>
       <w:r>
         <w:rPr>
-          <w:noProof w:val="0"/>
           <w:lang w:val="en-GB"/>
         </w:rPr>
         <w:t>1.3.</w:t>
@@ -1084,7 +947,6 @@
         <w:rPr>
           <w:rFonts w:asciiTheme="minorHAnsi" w:eastAsiaTheme="minorEastAsia" w:hAnsiTheme="minorHAnsi" w:cstheme="minorBidi"/>
           <w:b w:val="0"/>
-          <w:noProof w:val="0"/>
           <w:snapToGrid/>
           <w:sz w:val="22"/>
           <w:szCs w:val="22"/>
@@ -1094,55 +956,47 @@
       </w:r>
       <w:r>
         <w:rPr>
-          <w:noProof w:val="0"/>
           <w:lang w:val="en-GB"/>
         </w:rPr>
         <w:t>Assumptions</w:t>
       </w:r>
       <w:r>
         <w:rPr>
-          <w:noProof w:val="0"/>
           <w:lang w:val="en-GB"/>
         </w:rPr>
         <w:tab/>
       </w:r>
       <w:r>
         <w:rPr>
-          <w:noProof w:val="0"/>
           <w:lang w:val="en-GB"/>
         </w:rPr>
         <w:fldChar w:fldCharType="begin"/>
       </w:r>
       <w:r>
         <w:rPr>
-          <w:noProof w:val="0"/>
           <w:lang w:val="en-GB"/>
         </w:rPr>
         <w:instrText xml:space="preserve"> PAGEREF _Toc19884848 \h </w:instrText>
       </w:r>
       <w:r>
         <w:rPr>
-          <w:noProof w:val="0"/>
-          <w:lang w:val="en-GB"/>
-        </w:rPr>
-      </w:r>
-      <w:r>
-        <w:rPr>
-          <w:noProof w:val="0"/>
+          <w:lang w:val="en-GB"/>
+        </w:rPr>
+      </w:r>
+      <w:r>
+        <w:rPr>
           <w:lang w:val="en-GB"/>
         </w:rPr>
         <w:fldChar w:fldCharType="separate"/>
       </w:r>
       <w:r>
         <w:rPr>
-          <w:noProof w:val="0"/>
           <w:lang w:val="en-GB"/>
         </w:rPr>
         <w:t>4</w:t>
       </w:r>
       <w:r>
         <w:rPr>
-          <w:noProof w:val="0"/>
           <w:lang w:val="en-GB"/>
         </w:rPr>
         <w:fldChar w:fldCharType="end"/>
@@ -1157,7 +1011,6 @@
         <w:rPr>
           <w:rFonts w:asciiTheme="minorHAnsi" w:eastAsiaTheme="minorEastAsia" w:hAnsiTheme="minorHAnsi" w:cstheme="minorBidi"/>
           <w:b w:val="0"/>
-          <w:noProof w:val="0"/>
           <w:snapToGrid/>
           <w:sz w:val="22"/>
           <w:szCs w:val="22"/>
@@ -1166,7 +1019,6 @@
       </w:pPr>
       <w:r>
         <w:rPr>
-          <w:noProof w:val="0"/>
           <w:lang w:val="en-GB"/>
         </w:rPr>
         <w:t>1.4.</w:t>
@@ -1175,7 +1027,6 @@
         <w:rPr>
           <w:rFonts w:asciiTheme="minorHAnsi" w:eastAsiaTheme="minorEastAsia" w:hAnsiTheme="minorHAnsi" w:cstheme="minorBidi"/>
           <w:b w:val="0"/>
-          <w:noProof w:val="0"/>
           <w:snapToGrid/>
           <w:sz w:val="22"/>
           <w:szCs w:val="22"/>
@@ -1185,55 +1036,47 @@
       </w:r>
       <w:r>
         <w:rPr>
-          <w:noProof w:val="0"/>
           <w:lang w:val="en-GB"/>
         </w:rPr>
         <w:t>Scope and Constraints</w:t>
       </w:r>
       <w:r>
         <w:rPr>
-          <w:noProof w:val="0"/>
           <w:lang w:val="en-GB"/>
         </w:rPr>
         <w:tab/>
       </w:r>
       <w:r>
         <w:rPr>
-          <w:noProof w:val="0"/>
           <w:lang w:val="en-GB"/>
         </w:rPr>
         <w:fldChar w:fldCharType="begin"/>
       </w:r>
       <w:r>
         <w:rPr>
-          <w:noProof w:val="0"/>
           <w:lang w:val="en-GB"/>
         </w:rPr>
         <w:instrText xml:space="preserve"> PAGEREF _Toc19884849 \h </w:instrText>
       </w:r>
       <w:r>
         <w:rPr>
-          <w:noProof w:val="0"/>
-          <w:lang w:val="en-GB"/>
-        </w:rPr>
-      </w:r>
-      <w:r>
-        <w:rPr>
-          <w:noProof w:val="0"/>
+          <w:lang w:val="en-GB"/>
+        </w:rPr>
+      </w:r>
+      <w:r>
+        <w:rPr>
           <w:lang w:val="en-GB"/>
         </w:rPr>
         <w:fldChar w:fldCharType="separate"/>
       </w:r>
       <w:r>
         <w:rPr>
-          <w:noProof w:val="0"/>
           <w:lang w:val="en-GB"/>
         </w:rPr>
         <w:t>4</w:t>
       </w:r>
       <w:r>
         <w:rPr>
-          <w:noProof w:val="0"/>
           <w:lang w:val="en-GB"/>
         </w:rPr>
         <w:fldChar w:fldCharType="end"/>
@@ -1248,7 +1091,6 @@
         <w:rPr>
           <w:rFonts w:asciiTheme="minorHAnsi" w:eastAsiaTheme="minorEastAsia" w:hAnsiTheme="minorHAnsi" w:cstheme="minorBidi"/>
           <w:b w:val="0"/>
-          <w:noProof w:val="0"/>
           <w:snapToGrid/>
           <w:sz w:val="22"/>
           <w:szCs w:val="22"/>
@@ -1257,7 +1099,6 @@
       </w:pPr>
       <w:r>
         <w:rPr>
-          <w:noProof w:val="0"/>
           <w:lang w:val="en-GB"/>
         </w:rPr>
         <w:t>1.5.</w:t>
@@ -1266,7 +1107,6 @@
         <w:rPr>
           <w:rFonts w:asciiTheme="minorHAnsi" w:eastAsiaTheme="minorEastAsia" w:hAnsiTheme="minorHAnsi" w:cstheme="minorBidi"/>
           <w:b w:val="0"/>
-          <w:noProof w:val="0"/>
           <w:snapToGrid/>
           <w:sz w:val="22"/>
           <w:szCs w:val="22"/>
@@ -1276,55 +1116,47 @@
       </w:r>
       <w:r>
         <w:rPr>
-          <w:noProof w:val="0"/>
           <w:lang w:val="en-GB"/>
         </w:rPr>
         <w:t>Glossary of terms</w:t>
       </w:r>
       <w:r>
         <w:rPr>
-          <w:noProof w:val="0"/>
           <w:lang w:val="en-GB"/>
         </w:rPr>
         <w:tab/>
       </w:r>
       <w:r>
         <w:rPr>
-          <w:noProof w:val="0"/>
           <w:lang w:val="en-GB"/>
         </w:rPr>
         <w:fldChar w:fldCharType="begin"/>
       </w:r>
       <w:r>
         <w:rPr>
-          <w:noProof w:val="0"/>
           <w:lang w:val="en-GB"/>
         </w:rPr>
         <w:instrText xml:space="preserve"> PAGEREF _Toc19884850 \h </w:instrText>
       </w:r>
       <w:r>
         <w:rPr>
-          <w:noProof w:val="0"/>
-          <w:lang w:val="en-GB"/>
-        </w:rPr>
-      </w:r>
-      <w:r>
-        <w:rPr>
-          <w:noProof w:val="0"/>
+          <w:lang w:val="en-GB"/>
+        </w:rPr>
+      </w:r>
+      <w:r>
+        <w:rPr>
           <w:lang w:val="en-GB"/>
         </w:rPr>
         <w:fldChar w:fldCharType="separate"/>
       </w:r>
       <w:r>
         <w:rPr>
-          <w:noProof w:val="0"/>
           <w:lang w:val="en-GB"/>
         </w:rPr>
         <w:t>4</w:t>
       </w:r>
       <w:r>
         <w:rPr>
-          <w:noProof w:val="0"/>
           <w:lang w:val="en-GB"/>
         </w:rPr>
         <w:fldChar w:fldCharType="end"/>
@@ -1339,7 +1171,6 @@
         <w:rPr>
           <w:rFonts w:asciiTheme="minorHAnsi" w:eastAsiaTheme="minorEastAsia" w:hAnsiTheme="minorHAnsi" w:cstheme="minorBidi"/>
           <w:b w:val="0"/>
-          <w:noProof w:val="0"/>
           <w:snapToGrid/>
           <w:sz w:val="22"/>
           <w:szCs w:val="22"/>
@@ -1348,7 +1179,6 @@
       </w:pPr>
       <w:r>
         <w:rPr>
-          <w:noProof w:val="0"/>
           <w:lang w:val="en-GB"/>
         </w:rPr>
         <w:t>1.6.</w:t>
@@ -1357,7 +1187,6 @@
         <w:rPr>
           <w:rFonts w:asciiTheme="minorHAnsi" w:eastAsiaTheme="minorEastAsia" w:hAnsiTheme="minorHAnsi" w:cstheme="minorBidi"/>
           <w:b w:val="0"/>
-          <w:noProof w:val="0"/>
           <w:snapToGrid/>
           <w:sz w:val="22"/>
           <w:szCs w:val="22"/>
@@ -1367,55 +1196,47 @@
       </w:r>
       <w:r>
         <w:rPr>
-          <w:noProof w:val="0"/>
           <w:lang w:val="en-GB"/>
         </w:rPr>
         <w:t>Overview</w:t>
       </w:r>
       <w:r>
         <w:rPr>
-          <w:noProof w:val="0"/>
           <w:lang w:val="en-GB"/>
         </w:rPr>
         <w:tab/>
       </w:r>
       <w:r>
         <w:rPr>
-          <w:noProof w:val="0"/>
           <w:lang w:val="en-GB"/>
         </w:rPr>
         <w:fldChar w:fldCharType="begin"/>
       </w:r>
       <w:r>
         <w:rPr>
-          <w:noProof w:val="0"/>
           <w:lang w:val="en-GB"/>
         </w:rPr>
         <w:instrText xml:space="preserve"> PAGEREF _Toc19884851 \h </w:instrText>
       </w:r>
       <w:r>
         <w:rPr>
-          <w:noProof w:val="0"/>
-          <w:lang w:val="en-GB"/>
-        </w:rPr>
-      </w:r>
-      <w:r>
-        <w:rPr>
-          <w:noProof w:val="0"/>
+          <w:lang w:val="en-GB"/>
+        </w:rPr>
+      </w:r>
+      <w:r>
+        <w:rPr>
           <w:lang w:val="en-GB"/>
         </w:rPr>
         <w:fldChar w:fldCharType="separate"/>
       </w:r>
       <w:r>
         <w:rPr>
-          <w:noProof w:val="0"/>
           <w:lang w:val="en-GB"/>
         </w:rPr>
         <w:t>4</w:t>
       </w:r>
       <w:r>
         <w:rPr>
-          <w:noProof w:val="0"/>
           <w:lang w:val="en-GB"/>
         </w:rPr>
         <w:fldChar w:fldCharType="end"/>
@@ -1427,7 +1248,6 @@
         <w:rPr>
           <w:rFonts w:asciiTheme="minorHAnsi" w:eastAsiaTheme="minorEastAsia" w:hAnsiTheme="minorHAnsi" w:cstheme="minorBidi"/>
           <w:b w:val="0"/>
-          <w:noProof w:val="0"/>
           <w:snapToGrid/>
           <w:sz w:val="22"/>
           <w:szCs w:val="22"/>
@@ -1435,16 +1255,12 @@
         </w:rPr>
       </w:pPr>
       <w:r>
-        <w:rPr>
-          <w:noProof w:val="0"/>
-        </w:rPr>
         <w:t>2.</w:t>
       </w:r>
       <w:r>
         <w:rPr>
           <w:rFonts w:asciiTheme="minorHAnsi" w:eastAsiaTheme="minorEastAsia" w:hAnsiTheme="minorHAnsi" w:cstheme="minorBidi"/>
           <w:b w:val="0"/>
-          <w:noProof w:val="0"/>
           <w:snapToGrid/>
           <w:sz w:val="22"/>
           <w:szCs w:val="22"/>
@@ -1453,50 +1269,24 @@
         <w:tab/>
       </w:r>
       <w:r>
-        <w:rPr>
-          <w:noProof w:val="0"/>
-        </w:rPr>
         <w:t>Functional Requirements</w:t>
       </w:r>
       <w:r>
-        <w:rPr>
-          <w:noProof w:val="0"/>
-        </w:rPr>
         <w:tab/>
       </w:r>
       <w:r>
-        <w:rPr>
-          <w:noProof w:val="0"/>
-        </w:rPr>
         <w:fldChar w:fldCharType="begin"/>
       </w:r>
       <w:r>
-        <w:rPr>
-          <w:noProof w:val="0"/>
-        </w:rPr>
         <w:instrText xml:space="preserve"> PAGEREF _Toc19884852 \h </w:instrText>
       </w:r>
       <w:r>
-        <w:rPr>
-          <w:noProof w:val="0"/>
-        </w:rPr>
-      </w:r>
-      <w:r>
-        <w:rPr>
-          <w:noProof w:val="0"/>
-        </w:rPr>
         <w:fldChar w:fldCharType="separate"/>
       </w:r>
       <w:r>
-        <w:rPr>
-          <w:noProof w:val="0"/>
-        </w:rPr>
         <w:t>5</w:t>
       </w:r>
       <w:r>
-        <w:rPr>
-          <w:noProof w:val="0"/>
-        </w:rPr>
         <w:fldChar w:fldCharType="end"/>
       </w:r>
     </w:p>
@@ -1509,7 +1299,6 @@
         <w:rPr>
           <w:rFonts w:asciiTheme="minorHAnsi" w:eastAsiaTheme="minorEastAsia" w:hAnsiTheme="minorHAnsi" w:cstheme="minorBidi"/>
           <w:b w:val="0"/>
-          <w:noProof w:val="0"/>
           <w:snapToGrid/>
           <w:sz w:val="22"/>
           <w:szCs w:val="22"/>
@@ -1518,7 +1307,6 @@
       </w:pPr>
       <w:r>
         <w:rPr>
-          <w:noProof w:val="0"/>
           <w:lang w:val="en-GB"/>
         </w:rPr>
         <w:t>2.1.</w:t>
@@ -1527,7 +1315,6 @@
         <w:rPr>
           <w:rFonts w:asciiTheme="minorHAnsi" w:eastAsiaTheme="minorEastAsia" w:hAnsiTheme="minorHAnsi" w:cstheme="minorBidi"/>
           <w:b w:val="0"/>
-          <w:noProof w:val="0"/>
           <w:snapToGrid/>
           <w:sz w:val="22"/>
           <w:szCs w:val="22"/>
@@ -1537,55 +1324,47 @@
       </w:r>
       <w:r>
         <w:rPr>
-          <w:noProof w:val="0"/>
           <w:lang w:val="en-GB"/>
         </w:rPr>
         <w:t>Feature 1</w:t>
       </w:r>
       <w:r>
         <w:rPr>
-          <w:noProof w:val="0"/>
           <w:lang w:val="en-GB"/>
         </w:rPr>
         <w:tab/>
       </w:r>
       <w:r>
         <w:rPr>
-          <w:noProof w:val="0"/>
           <w:lang w:val="en-GB"/>
         </w:rPr>
         <w:fldChar w:fldCharType="begin"/>
       </w:r>
       <w:r>
         <w:rPr>
-          <w:noProof w:val="0"/>
           <w:lang w:val="en-GB"/>
         </w:rPr>
         <w:instrText xml:space="preserve"> PAGEREF _Toc19884853 \h </w:instrText>
       </w:r>
       <w:r>
         <w:rPr>
-          <w:noProof w:val="0"/>
-          <w:lang w:val="en-GB"/>
-        </w:rPr>
-      </w:r>
-      <w:r>
-        <w:rPr>
-          <w:noProof w:val="0"/>
+          <w:lang w:val="en-GB"/>
+        </w:rPr>
+      </w:r>
+      <w:r>
+        <w:rPr>
           <w:lang w:val="en-GB"/>
         </w:rPr>
         <w:fldChar w:fldCharType="separate"/>
       </w:r>
       <w:r>
         <w:rPr>
-          <w:noProof w:val="0"/>
           <w:lang w:val="en-GB"/>
         </w:rPr>
         <w:t>5</w:t>
       </w:r>
       <w:r>
         <w:rPr>
-          <w:noProof w:val="0"/>
           <w:lang w:val="en-GB"/>
         </w:rPr>
         <w:fldChar w:fldCharType="end"/>
@@ -1597,7 +1376,6 @@
         <w:rPr>
           <w:rFonts w:asciiTheme="minorHAnsi" w:eastAsiaTheme="minorEastAsia" w:hAnsiTheme="minorHAnsi" w:cstheme="minorBidi"/>
           <w:b w:val="0"/>
-          <w:noProof w:val="0"/>
           <w:snapToGrid/>
           <w:sz w:val="22"/>
           <w:szCs w:val="22"/>
@@ -1605,16 +1383,12 @@
         </w:rPr>
       </w:pPr>
       <w:r>
-        <w:rPr>
-          <w:noProof w:val="0"/>
-        </w:rPr>
         <w:t>3.</w:t>
       </w:r>
       <w:r>
         <w:rPr>
           <w:rFonts w:asciiTheme="minorHAnsi" w:eastAsiaTheme="minorEastAsia" w:hAnsiTheme="minorHAnsi" w:cstheme="minorBidi"/>
           <w:b w:val="0"/>
-          <w:noProof w:val="0"/>
           <w:snapToGrid/>
           <w:sz w:val="22"/>
           <w:szCs w:val="22"/>
@@ -1623,50 +1397,24 @@
         <w:tab/>
       </w:r>
       <w:r>
-        <w:rPr>
-          <w:noProof w:val="0"/>
-        </w:rPr>
         <w:t>Non-Functional Requirements</w:t>
       </w:r>
       <w:r>
-        <w:rPr>
-          <w:noProof w:val="0"/>
-        </w:rPr>
         <w:tab/>
       </w:r>
       <w:r>
-        <w:rPr>
-          <w:noProof w:val="0"/>
-        </w:rPr>
         <w:fldChar w:fldCharType="begin"/>
       </w:r>
       <w:r>
-        <w:rPr>
-          <w:noProof w:val="0"/>
-        </w:rPr>
         <w:instrText xml:space="preserve"> PAGEREF _Toc19884854 \h </w:instrText>
       </w:r>
       <w:r>
-        <w:rPr>
-          <w:noProof w:val="0"/>
-        </w:rPr>
-      </w:r>
-      <w:r>
-        <w:rPr>
-          <w:noProof w:val="0"/>
-        </w:rPr>
         <w:fldChar w:fldCharType="separate"/>
       </w:r>
       <w:r>
-        <w:rPr>
-          <w:noProof w:val="0"/>
-        </w:rPr>
         <w:t>6</w:t>
       </w:r>
       <w:r>
-        <w:rPr>
-          <w:noProof w:val="0"/>
-        </w:rPr>
         <w:fldChar w:fldCharType="end"/>
       </w:r>
     </w:p>
@@ -1679,7 +1427,6 @@
         <w:rPr>
           <w:rFonts w:asciiTheme="minorHAnsi" w:eastAsiaTheme="minorEastAsia" w:hAnsiTheme="minorHAnsi" w:cstheme="minorBidi"/>
           <w:b w:val="0"/>
-          <w:noProof w:val="0"/>
           <w:snapToGrid/>
           <w:sz w:val="22"/>
           <w:szCs w:val="22"/>
@@ -1688,7 +1435,6 @@
       </w:pPr>
       <w:r>
         <w:rPr>
-          <w:noProof w:val="0"/>
           <w:lang w:val="en-GB"/>
         </w:rPr>
         <w:t>3.1.</w:t>
@@ -1697,7 +1443,6 @@
         <w:rPr>
           <w:rFonts w:asciiTheme="minorHAnsi" w:eastAsiaTheme="minorEastAsia" w:hAnsiTheme="minorHAnsi" w:cstheme="minorBidi"/>
           <w:b w:val="0"/>
-          <w:noProof w:val="0"/>
           <w:snapToGrid/>
           <w:sz w:val="22"/>
           <w:szCs w:val="22"/>
@@ -1707,55 +1452,47 @@
       </w:r>
       <w:r>
         <w:rPr>
-          <w:noProof w:val="0"/>
           <w:lang w:val="en-GB"/>
         </w:rPr>
         <w:t>Usability requirements</w:t>
       </w:r>
       <w:r>
         <w:rPr>
-          <w:noProof w:val="0"/>
           <w:lang w:val="en-GB"/>
         </w:rPr>
         <w:tab/>
       </w:r>
       <w:r>
         <w:rPr>
-          <w:noProof w:val="0"/>
           <w:lang w:val="en-GB"/>
         </w:rPr>
         <w:fldChar w:fldCharType="begin"/>
       </w:r>
       <w:r>
         <w:rPr>
-          <w:noProof w:val="0"/>
           <w:lang w:val="en-GB"/>
         </w:rPr>
         <w:instrText xml:space="preserve"> PAGEREF _Toc19884855 \h </w:instrText>
       </w:r>
       <w:r>
         <w:rPr>
-          <w:noProof w:val="0"/>
-          <w:lang w:val="en-GB"/>
-        </w:rPr>
-      </w:r>
-      <w:r>
-        <w:rPr>
-          <w:noProof w:val="0"/>
+          <w:lang w:val="en-GB"/>
+        </w:rPr>
+      </w:r>
+      <w:r>
+        <w:rPr>
           <w:lang w:val="en-GB"/>
         </w:rPr>
         <w:fldChar w:fldCharType="separate"/>
       </w:r>
       <w:r>
         <w:rPr>
-          <w:noProof w:val="0"/>
           <w:lang w:val="en-GB"/>
         </w:rPr>
         <w:t>6</w:t>
       </w:r>
       <w:r>
         <w:rPr>
-          <w:noProof w:val="0"/>
           <w:lang w:val="en-GB"/>
         </w:rPr>
         <w:fldChar w:fldCharType="end"/>
@@ -1770,7 +1507,6 @@
         <w:rPr>
           <w:rFonts w:asciiTheme="minorHAnsi" w:eastAsiaTheme="minorEastAsia" w:hAnsiTheme="minorHAnsi" w:cstheme="minorBidi"/>
           <w:b w:val="0"/>
-          <w:noProof w:val="0"/>
           <w:snapToGrid/>
           <w:sz w:val="22"/>
           <w:szCs w:val="22"/>
@@ -1779,7 +1515,6 @@
       </w:pPr>
       <w:r>
         <w:rPr>
-          <w:noProof w:val="0"/>
           <w:lang w:val="en-GB"/>
         </w:rPr>
         <w:t>3.2.</w:t>
@@ -1788,7 +1523,6 @@
         <w:rPr>
           <w:rFonts w:asciiTheme="minorHAnsi" w:eastAsiaTheme="minorEastAsia" w:hAnsiTheme="minorHAnsi" w:cstheme="minorBidi"/>
           <w:b w:val="0"/>
-          <w:noProof w:val="0"/>
           <w:snapToGrid/>
           <w:sz w:val="22"/>
           <w:szCs w:val="22"/>
@@ -1798,55 +1532,47 @@
       </w:r>
       <w:r>
         <w:rPr>
-          <w:noProof w:val="0"/>
           <w:lang w:val="en-GB"/>
         </w:rPr>
         <w:t>Reliability requirements</w:t>
       </w:r>
       <w:r>
         <w:rPr>
-          <w:noProof w:val="0"/>
           <w:lang w:val="en-GB"/>
         </w:rPr>
         <w:tab/>
       </w:r>
       <w:r>
         <w:rPr>
-          <w:noProof w:val="0"/>
           <w:lang w:val="en-GB"/>
         </w:rPr>
         <w:fldChar w:fldCharType="begin"/>
       </w:r>
       <w:r>
         <w:rPr>
-          <w:noProof w:val="0"/>
           <w:lang w:val="en-GB"/>
         </w:rPr>
         <w:instrText xml:space="preserve"> PAGEREF _Toc19884856 \h </w:instrText>
       </w:r>
       <w:r>
         <w:rPr>
-          <w:noProof w:val="0"/>
-          <w:lang w:val="en-GB"/>
-        </w:rPr>
-      </w:r>
-      <w:r>
-        <w:rPr>
-          <w:noProof w:val="0"/>
+          <w:lang w:val="en-GB"/>
+        </w:rPr>
+      </w:r>
+      <w:r>
+        <w:rPr>
           <w:lang w:val="en-GB"/>
         </w:rPr>
         <w:fldChar w:fldCharType="separate"/>
       </w:r>
       <w:r>
         <w:rPr>
-          <w:noProof w:val="0"/>
           <w:lang w:val="en-GB"/>
         </w:rPr>
         <w:t>6</w:t>
       </w:r>
       <w:r>
         <w:rPr>
-          <w:noProof w:val="0"/>
           <w:lang w:val="en-GB"/>
         </w:rPr>
         <w:fldChar w:fldCharType="end"/>
@@ -1861,7 +1587,6 @@
         <w:rPr>
           <w:rFonts w:asciiTheme="minorHAnsi" w:eastAsiaTheme="minorEastAsia" w:hAnsiTheme="minorHAnsi" w:cstheme="minorBidi"/>
           <w:b w:val="0"/>
-          <w:noProof w:val="0"/>
           <w:snapToGrid/>
           <w:sz w:val="22"/>
           <w:szCs w:val="22"/>
@@ -1870,7 +1595,6 @@
       </w:pPr>
       <w:r>
         <w:rPr>
-          <w:noProof w:val="0"/>
           <w:lang w:val="en-GB"/>
         </w:rPr>
         <w:t>3.3.</w:t>
@@ -1879,7 +1603,6 @@
         <w:rPr>
           <w:rFonts w:asciiTheme="minorHAnsi" w:eastAsiaTheme="minorEastAsia" w:hAnsiTheme="minorHAnsi" w:cstheme="minorBidi"/>
           <w:b w:val="0"/>
-          <w:noProof w:val="0"/>
           <w:snapToGrid/>
           <w:sz w:val="22"/>
           <w:szCs w:val="22"/>
@@ -1889,55 +1612,47 @@
       </w:r>
       <w:r>
         <w:rPr>
-          <w:noProof w:val="0"/>
           <w:lang w:val="en-GB"/>
         </w:rPr>
         <w:t>Performance requirements</w:t>
       </w:r>
       <w:r>
         <w:rPr>
-          <w:noProof w:val="0"/>
           <w:lang w:val="en-GB"/>
         </w:rPr>
         <w:tab/>
       </w:r>
       <w:r>
         <w:rPr>
-          <w:noProof w:val="0"/>
           <w:lang w:val="en-GB"/>
         </w:rPr>
         <w:fldChar w:fldCharType="begin"/>
       </w:r>
       <w:r>
         <w:rPr>
-          <w:noProof w:val="0"/>
           <w:lang w:val="en-GB"/>
         </w:rPr>
         <w:instrText xml:space="preserve"> PAGEREF _Toc19884857 \h </w:instrText>
       </w:r>
       <w:r>
         <w:rPr>
-          <w:noProof w:val="0"/>
-          <w:lang w:val="en-GB"/>
-        </w:rPr>
-      </w:r>
-      <w:r>
-        <w:rPr>
-          <w:noProof w:val="0"/>
+          <w:lang w:val="en-GB"/>
+        </w:rPr>
+      </w:r>
+      <w:r>
+        <w:rPr>
           <w:lang w:val="en-GB"/>
         </w:rPr>
         <w:fldChar w:fldCharType="separate"/>
       </w:r>
       <w:r>
         <w:rPr>
-          <w:noProof w:val="0"/>
           <w:lang w:val="en-GB"/>
         </w:rPr>
         <w:t>6</w:t>
       </w:r>
       <w:r>
         <w:rPr>
-          <w:noProof w:val="0"/>
           <w:lang w:val="en-GB"/>
         </w:rPr>
         <w:fldChar w:fldCharType="end"/>
@@ -1949,7 +1664,6 @@
         <w:rPr>
           <w:rFonts w:asciiTheme="minorHAnsi" w:eastAsiaTheme="minorEastAsia" w:hAnsiTheme="minorHAnsi" w:cstheme="minorBidi"/>
           <w:b w:val="0"/>
-          <w:noProof w:val="0"/>
           <w:snapToGrid/>
           <w:sz w:val="22"/>
           <w:szCs w:val="22"/>
@@ -1957,16 +1671,12 @@
         </w:rPr>
       </w:pPr>
       <w:r>
-        <w:rPr>
-          <w:noProof w:val="0"/>
-        </w:rPr>
         <w:t>4.</w:t>
       </w:r>
       <w:r>
         <w:rPr>
           <w:rFonts w:asciiTheme="minorHAnsi" w:eastAsiaTheme="minorEastAsia" w:hAnsiTheme="minorHAnsi" w:cstheme="minorBidi"/>
           <w:b w:val="0"/>
-          <w:noProof w:val="0"/>
           <w:snapToGrid/>
           <w:sz w:val="22"/>
           <w:szCs w:val="22"/>
@@ -1975,50 +1685,24 @@
         <w:tab/>
       </w:r>
       <w:r>
-        <w:rPr>
-          <w:noProof w:val="0"/>
-        </w:rPr>
         <w:t>Interfaces</w:t>
       </w:r>
       <w:r>
-        <w:rPr>
-          <w:noProof w:val="0"/>
-        </w:rPr>
         <w:tab/>
       </w:r>
       <w:r>
-        <w:rPr>
-          <w:noProof w:val="0"/>
-        </w:rPr>
         <w:fldChar w:fldCharType="begin"/>
       </w:r>
       <w:r>
-        <w:rPr>
-          <w:noProof w:val="0"/>
-        </w:rPr>
         <w:instrText xml:space="preserve"> PAGEREF _Toc19884858 \h </w:instrText>
       </w:r>
       <w:r>
-        <w:rPr>
-          <w:noProof w:val="0"/>
-        </w:rPr>
-      </w:r>
-      <w:r>
-        <w:rPr>
-          <w:noProof w:val="0"/>
-        </w:rPr>
         <w:fldChar w:fldCharType="separate"/>
       </w:r>
       <w:r>
-        <w:rPr>
-          <w:noProof w:val="0"/>
-        </w:rPr>
         <w:t>7</w:t>
       </w:r>
       <w:r>
-        <w:rPr>
-          <w:noProof w:val="0"/>
-        </w:rPr>
         <w:fldChar w:fldCharType="end"/>
       </w:r>
     </w:p>
@@ -2031,7 +1715,6 @@
         <w:rPr>
           <w:rFonts w:asciiTheme="minorHAnsi" w:eastAsiaTheme="minorEastAsia" w:hAnsiTheme="minorHAnsi" w:cstheme="minorBidi"/>
           <w:b w:val="0"/>
-          <w:noProof w:val="0"/>
           <w:snapToGrid/>
           <w:sz w:val="22"/>
           <w:szCs w:val="22"/>
@@ -2040,7 +1723,6 @@
       </w:pPr>
       <w:r>
         <w:rPr>
-          <w:noProof w:val="0"/>
           <w:lang w:val="en-GB"/>
         </w:rPr>
         <w:t>4.1.</w:t>
@@ -2049,7 +1731,6 @@
         <w:rPr>
           <w:rFonts w:asciiTheme="minorHAnsi" w:eastAsiaTheme="minorEastAsia" w:hAnsiTheme="minorHAnsi" w:cstheme="minorBidi"/>
           <w:b w:val="0"/>
-          <w:noProof w:val="0"/>
           <w:snapToGrid/>
           <w:sz w:val="22"/>
           <w:szCs w:val="22"/>
@@ -2059,55 +1740,47 @@
       </w:r>
       <w:r>
         <w:rPr>
-          <w:noProof w:val="0"/>
           <w:lang w:val="en-GB"/>
         </w:rPr>
         <w:t>User interfaces</w:t>
       </w:r>
       <w:r>
         <w:rPr>
-          <w:noProof w:val="0"/>
           <w:lang w:val="en-GB"/>
         </w:rPr>
         <w:tab/>
       </w:r>
       <w:r>
         <w:rPr>
-          <w:noProof w:val="0"/>
           <w:lang w:val="en-GB"/>
         </w:rPr>
         <w:fldChar w:fldCharType="begin"/>
       </w:r>
       <w:r>
         <w:rPr>
-          <w:noProof w:val="0"/>
           <w:lang w:val="en-GB"/>
         </w:rPr>
         <w:instrText xml:space="preserve"> PAGEREF _Toc19884859 \h </w:instrText>
       </w:r>
       <w:r>
         <w:rPr>
-          <w:noProof w:val="0"/>
-          <w:lang w:val="en-GB"/>
-        </w:rPr>
-      </w:r>
-      <w:r>
-        <w:rPr>
-          <w:noProof w:val="0"/>
+          <w:lang w:val="en-GB"/>
+        </w:rPr>
+      </w:r>
+      <w:r>
+        <w:rPr>
           <w:lang w:val="en-GB"/>
         </w:rPr>
         <w:fldChar w:fldCharType="separate"/>
       </w:r>
       <w:r>
         <w:rPr>
-          <w:noProof w:val="0"/>
           <w:lang w:val="en-GB"/>
         </w:rPr>
         <w:t>7</w:t>
       </w:r>
       <w:r>
         <w:rPr>
-          <w:noProof w:val="0"/>
           <w:lang w:val="en-GB"/>
         </w:rPr>
         <w:fldChar w:fldCharType="end"/>
@@ -2122,7 +1795,6 @@
         <w:rPr>
           <w:rFonts w:asciiTheme="minorHAnsi" w:eastAsiaTheme="minorEastAsia" w:hAnsiTheme="minorHAnsi" w:cstheme="minorBidi"/>
           <w:b w:val="0"/>
-          <w:noProof w:val="0"/>
           <w:snapToGrid/>
           <w:sz w:val="22"/>
           <w:szCs w:val="22"/>
@@ -2131,7 +1803,6 @@
       </w:pPr>
       <w:r>
         <w:rPr>
-          <w:noProof w:val="0"/>
           <w:lang w:val="en-GB"/>
         </w:rPr>
         <w:t>4.2.</w:t>
@@ -2140,7 +1811,6 @@
         <w:rPr>
           <w:rFonts w:asciiTheme="minorHAnsi" w:eastAsiaTheme="minorEastAsia" w:hAnsiTheme="minorHAnsi" w:cstheme="minorBidi"/>
           <w:b w:val="0"/>
-          <w:noProof w:val="0"/>
           <w:snapToGrid/>
           <w:sz w:val="22"/>
           <w:szCs w:val="22"/>
@@ -2150,55 +1820,47 @@
       </w:r>
       <w:r>
         <w:rPr>
-          <w:noProof w:val="0"/>
           <w:lang w:val="en-GB"/>
         </w:rPr>
         <w:t>Hardware interfaces</w:t>
       </w:r>
       <w:r>
         <w:rPr>
-          <w:noProof w:val="0"/>
           <w:lang w:val="en-GB"/>
         </w:rPr>
         <w:tab/>
       </w:r>
       <w:r>
         <w:rPr>
-          <w:noProof w:val="0"/>
           <w:lang w:val="en-GB"/>
         </w:rPr>
         <w:fldChar w:fldCharType="begin"/>
       </w:r>
       <w:r>
         <w:rPr>
-          <w:noProof w:val="0"/>
           <w:lang w:val="en-GB"/>
         </w:rPr>
         <w:instrText xml:space="preserve"> PAGEREF _Toc19884860 \h </w:instrText>
       </w:r>
       <w:r>
         <w:rPr>
-          <w:noProof w:val="0"/>
-          <w:lang w:val="en-GB"/>
-        </w:rPr>
-      </w:r>
-      <w:r>
-        <w:rPr>
-          <w:noProof w:val="0"/>
+          <w:lang w:val="en-GB"/>
+        </w:rPr>
+      </w:r>
+      <w:r>
+        <w:rPr>
           <w:lang w:val="en-GB"/>
         </w:rPr>
         <w:fldChar w:fldCharType="separate"/>
       </w:r>
       <w:r>
         <w:rPr>
-          <w:noProof w:val="0"/>
           <w:lang w:val="en-GB"/>
         </w:rPr>
         <w:t>7</w:t>
       </w:r>
       <w:r>
         <w:rPr>
-          <w:noProof w:val="0"/>
           <w:lang w:val="en-GB"/>
         </w:rPr>
         <w:fldChar w:fldCharType="end"/>
@@ -2213,7 +1875,6 @@
         <w:rPr>
           <w:rFonts w:asciiTheme="minorHAnsi" w:eastAsiaTheme="minorEastAsia" w:hAnsiTheme="minorHAnsi" w:cstheme="minorBidi"/>
           <w:b w:val="0"/>
-          <w:noProof w:val="0"/>
           <w:snapToGrid/>
           <w:sz w:val="22"/>
           <w:szCs w:val="22"/>
@@ -2222,7 +1883,6 @@
       </w:pPr>
       <w:r>
         <w:rPr>
-          <w:noProof w:val="0"/>
           <w:lang w:val="en-GB"/>
         </w:rPr>
         <w:t>4.3.</w:t>
@@ -2231,7 +1891,6 @@
         <w:rPr>
           <w:rFonts w:asciiTheme="minorHAnsi" w:eastAsiaTheme="minorEastAsia" w:hAnsiTheme="minorHAnsi" w:cstheme="minorBidi"/>
           <w:b w:val="0"/>
-          <w:noProof w:val="0"/>
           <w:snapToGrid/>
           <w:sz w:val="22"/>
           <w:szCs w:val="22"/>
@@ -2241,55 +1900,47 @@
       </w:r>
       <w:r>
         <w:rPr>
-          <w:noProof w:val="0"/>
           <w:lang w:val="en-GB"/>
         </w:rPr>
         <w:t>Software interfaces</w:t>
       </w:r>
       <w:r>
         <w:rPr>
-          <w:noProof w:val="0"/>
           <w:lang w:val="en-GB"/>
         </w:rPr>
         <w:tab/>
       </w:r>
       <w:r>
         <w:rPr>
-          <w:noProof w:val="0"/>
           <w:lang w:val="en-GB"/>
         </w:rPr>
         <w:fldChar w:fldCharType="begin"/>
       </w:r>
       <w:r>
         <w:rPr>
-          <w:noProof w:val="0"/>
           <w:lang w:val="en-GB"/>
         </w:rPr>
         <w:instrText xml:space="preserve"> PAGEREF _Toc19884861 \h </w:instrText>
       </w:r>
       <w:r>
         <w:rPr>
-          <w:noProof w:val="0"/>
-          <w:lang w:val="en-GB"/>
-        </w:rPr>
-      </w:r>
-      <w:r>
-        <w:rPr>
-          <w:noProof w:val="0"/>
+          <w:lang w:val="en-GB"/>
+        </w:rPr>
+      </w:r>
+      <w:r>
+        <w:rPr>
           <w:lang w:val="en-GB"/>
         </w:rPr>
         <w:fldChar w:fldCharType="separate"/>
       </w:r>
       <w:r>
         <w:rPr>
-          <w:noProof w:val="0"/>
           <w:lang w:val="en-GB"/>
         </w:rPr>
         <w:t>7</w:t>
       </w:r>
       <w:r>
         <w:rPr>
-          <w:noProof w:val="0"/>
           <w:lang w:val="en-GB"/>
         </w:rPr>
         <w:fldChar w:fldCharType="end"/>
@@ -2301,7 +1952,6 @@
         <w:rPr>
           <w:rFonts w:asciiTheme="minorHAnsi" w:eastAsiaTheme="minorEastAsia" w:hAnsiTheme="minorHAnsi" w:cstheme="minorBidi"/>
           <w:b w:val="0"/>
-          <w:noProof w:val="0"/>
           <w:snapToGrid/>
           <w:sz w:val="22"/>
           <w:szCs w:val="22"/>
@@ -2309,16 +1959,12 @@
         </w:rPr>
       </w:pPr>
       <w:r>
-        <w:rPr>
-          <w:noProof w:val="0"/>
-        </w:rPr>
         <w:t>5.</w:t>
       </w:r>
       <w:r>
         <w:rPr>
           <w:rFonts w:asciiTheme="minorHAnsi" w:eastAsiaTheme="minorEastAsia" w:hAnsiTheme="minorHAnsi" w:cstheme="minorBidi"/>
           <w:b w:val="0"/>
-          <w:noProof w:val="0"/>
           <w:snapToGrid/>
           <w:sz w:val="22"/>
           <w:szCs w:val="22"/>
@@ -2327,50 +1973,24 @@
         <w:tab/>
       </w:r>
       <w:r>
-        <w:rPr>
-          <w:noProof w:val="0"/>
-        </w:rPr>
         <w:t>Use Case Modelling</w:t>
       </w:r>
       <w:r>
-        <w:rPr>
-          <w:noProof w:val="0"/>
-        </w:rPr>
         <w:tab/>
       </w:r>
       <w:r>
-        <w:rPr>
-          <w:noProof w:val="0"/>
-        </w:rPr>
         <w:fldChar w:fldCharType="begin"/>
       </w:r>
       <w:r>
-        <w:rPr>
-          <w:noProof w:val="0"/>
-        </w:rPr>
         <w:instrText xml:space="preserve"> PAGEREF _Toc19884862 \h </w:instrText>
       </w:r>
       <w:r>
-        <w:rPr>
-          <w:noProof w:val="0"/>
-        </w:rPr>
-      </w:r>
-      <w:r>
-        <w:rPr>
-          <w:noProof w:val="0"/>
-        </w:rPr>
         <w:fldChar w:fldCharType="separate"/>
       </w:r>
       <w:r>
-        <w:rPr>
-          <w:noProof w:val="0"/>
-        </w:rPr>
         <w:t>8</w:t>
       </w:r>
       <w:r>
-        <w:rPr>
-          <w:noProof w:val="0"/>
-        </w:rPr>
         <w:fldChar w:fldCharType="end"/>
       </w:r>
     </w:p>
@@ -2383,7 +2003,6 @@
         <w:rPr>
           <w:rFonts w:asciiTheme="minorHAnsi" w:eastAsiaTheme="minorEastAsia" w:hAnsiTheme="minorHAnsi" w:cstheme="minorBidi"/>
           <w:b w:val="0"/>
-          <w:noProof w:val="0"/>
           <w:snapToGrid/>
           <w:sz w:val="22"/>
           <w:szCs w:val="22"/>
@@ -2392,7 +2011,6 @@
       </w:pPr>
       <w:r>
         <w:rPr>
-          <w:noProof w:val="0"/>
           <w:lang w:val="en-GB"/>
         </w:rPr>
         <w:t>5.1.</w:t>
@@ -2401,7 +2019,6 @@
         <w:rPr>
           <w:rFonts w:asciiTheme="minorHAnsi" w:eastAsiaTheme="minorEastAsia" w:hAnsiTheme="minorHAnsi" w:cstheme="minorBidi"/>
           <w:b w:val="0"/>
-          <w:noProof w:val="0"/>
           <w:snapToGrid/>
           <w:sz w:val="22"/>
           <w:szCs w:val="22"/>
@@ -2411,55 +2028,47 @@
       </w:r>
       <w:r>
         <w:rPr>
-          <w:noProof w:val="0"/>
           <w:lang w:val="en-GB"/>
         </w:rPr>
         <w:t>Use Cases</w:t>
       </w:r>
       <w:r>
         <w:rPr>
-          <w:noProof w:val="0"/>
           <w:lang w:val="en-GB"/>
         </w:rPr>
         <w:tab/>
       </w:r>
       <w:r>
         <w:rPr>
-          <w:noProof w:val="0"/>
           <w:lang w:val="en-GB"/>
         </w:rPr>
         <w:fldChar w:fldCharType="begin"/>
       </w:r>
       <w:r>
         <w:rPr>
-          <w:noProof w:val="0"/>
           <w:lang w:val="en-GB"/>
         </w:rPr>
         <w:instrText xml:space="preserve"> PAGEREF _Toc19884863 \h </w:instrText>
       </w:r>
       <w:r>
         <w:rPr>
-          <w:noProof w:val="0"/>
-          <w:lang w:val="en-GB"/>
-        </w:rPr>
-      </w:r>
-      <w:r>
-        <w:rPr>
-          <w:noProof w:val="0"/>
+          <w:lang w:val="en-GB"/>
+        </w:rPr>
+      </w:r>
+      <w:r>
+        <w:rPr>
           <w:lang w:val="en-GB"/>
         </w:rPr>
         <w:fldChar w:fldCharType="separate"/>
       </w:r>
       <w:r>
         <w:rPr>
-          <w:noProof w:val="0"/>
           <w:lang w:val="en-GB"/>
         </w:rPr>
         <w:t>8</w:t>
       </w:r>
       <w:r>
         <w:rPr>
-          <w:noProof w:val="0"/>
           <w:lang w:val="en-GB"/>
         </w:rPr>
         <w:fldChar w:fldCharType="end"/>
@@ -2474,7 +2083,6 @@
         <w:rPr>
           <w:rFonts w:asciiTheme="minorHAnsi" w:eastAsiaTheme="minorEastAsia" w:hAnsiTheme="minorHAnsi" w:cstheme="minorBidi"/>
           <w:b w:val="0"/>
-          <w:noProof w:val="0"/>
           <w:snapToGrid/>
           <w:sz w:val="22"/>
           <w:szCs w:val="22"/>
@@ -2483,7 +2091,6 @@
       </w:pPr>
       <w:r>
         <w:rPr>
-          <w:noProof w:val="0"/>
           <w:lang w:val="en-GB"/>
         </w:rPr>
         <w:t>5.2.</w:t>
@@ -2492,7 +2099,6 @@
         <w:rPr>
           <w:rFonts w:asciiTheme="minorHAnsi" w:eastAsiaTheme="minorEastAsia" w:hAnsiTheme="minorHAnsi" w:cstheme="minorBidi"/>
           <w:b w:val="0"/>
-          <w:noProof w:val="0"/>
           <w:snapToGrid/>
           <w:sz w:val="22"/>
           <w:szCs w:val="22"/>
@@ -2502,55 +2108,47 @@
       </w:r>
       <w:r>
         <w:rPr>
-          <w:noProof w:val="0"/>
           <w:lang w:val="en-GB"/>
         </w:rPr>
         <w:t>Misuse cases</w:t>
       </w:r>
       <w:r>
         <w:rPr>
-          <w:noProof w:val="0"/>
           <w:lang w:val="en-GB"/>
         </w:rPr>
         <w:tab/>
       </w:r>
       <w:r>
         <w:rPr>
-          <w:noProof w:val="0"/>
           <w:lang w:val="en-GB"/>
         </w:rPr>
         <w:fldChar w:fldCharType="begin"/>
       </w:r>
       <w:r>
         <w:rPr>
-          <w:noProof w:val="0"/>
           <w:lang w:val="en-GB"/>
         </w:rPr>
         <w:instrText xml:space="preserve"> PAGEREF _Toc19884864 \h </w:instrText>
       </w:r>
       <w:r>
         <w:rPr>
-          <w:noProof w:val="0"/>
-          <w:lang w:val="en-GB"/>
-        </w:rPr>
-      </w:r>
-      <w:r>
-        <w:rPr>
-          <w:noProof w:val="0"/>
+          <w:lang w:val="en-GB"/>
+        </w:rPr>
+      </w:r>
+      <w:r>
+        <w:rPr>
           <w:lang w:val="en-GB"/>
         </w:rPr>
         <w:fldChar w:fldCharType="separate"/>
       </w:r>
       <w:r>
         <w:rPr>
-          <w:noProof w:val="0"/>
           <w:lang w:val="en-GB"/>
         </w:rPr>
         <w:t>8</w:t>
       </w:r>
       <w:r>
         <w:rPr>
-          <w:noProof w:val="0"/>
           <w:lang w:val="en-GB"/>
         </w:rPr>
         <w:fldChar w:fldCharType="end"/>
@@ -2562,7 +2160,6 @@
         <w:rPr>
           <w:rFonts w:asciiTheme="minorHAnsi" w:eastAsiaTheme="minorEastAsia" w:hAnsiTheme="minorHAnsi" w:cstheme="minorBidi"/>
           <w:b w:val="0"/>
-          <w:noProof w:val="0"/>
           <w:snapToGrid/>
           <w:sz w:val="22"/>
           <w:szCs w:val="22"/>
@@ -2570,16 +2167,12 @@
         </w:rPr>
       </w:pPr>
       <w:r>
-        <w:rPr>
-          <w:noProof w:val="0"/>
-        </w:rPr>
         <w:t>6.</w:t>
       </w:r>
       <w:r>
         <w:rPr>
           <w:rFonts w:asciiTheme="minorHAnsi" w:eastAsiaTheme="minorEastAsia" w:hAnsiTheme="minorHAnsi" w:cstheme="minorBidi"/>
           <w:b w:val="0"/>
-          <w:noProof w:val="0"/>
           <w:snapToGrid/>
           <w:sz w:val="22"/>
           <w:szCs w:val="22"/>
@@ -2588,50 +2181,24 @@
         <w:tab/>
       </w:r>
       <w:r>
-        <w:rPr>
-          <w:noProof w:val="0"/>
-        </w:rPr>
         <w:t>Project Plan:</w:t>
       </w:r>
       <w:r>
-        <w:rPr>
-          <w:noProof w:val="0"/>
-        </w:rPr>
         <w:tab/>
       </w:r>
       <w:r>
-        <w:rPr>
-          <w:noProof w:val="0"/>
-        </w:rPr>
         <w:fldChar w:fldCharType="begin"/>
       </w:r>
       <w:r>
-        <w:rPr>
-          <w:noProof w:val="0"/>
-        </w:rPr>
         <w:instrText xml:space="preserve"> PAGEREF _Toc19884865 \h </w:instrText>
       </w:r>
       <w:r>
-        <w:rPr>
-          <w:noProof w:val="0"/>
-        </w:rPr>
-      </w:r>
-      <w:r>
-        <w:rPr>
-          <w:noProof w:val="0"/>
-        </w:rPr>
         <w:fldChar w:fldCharType="separate"/>
       </w:r>
       <w:r>
-        <w:rPr>
-          <w:noProof w:val="0"/>
-        </w:rPr>
         <w:t>9</w:t>
       </w:r>
       <w:r>
-        <w:rPr>
-          <w:noProof w:val="0"/>
-        </w:rPr>
         <w:fldChar w:fldCharType="end"/>
       </w:r>
     </w:p>
@@ -2641,7 +2208,6 @@
         <w:rPr>
           <w:rFonts w:asciiTheme="minorHAnsi" w:eastAsiaTheme="minorEastAsia" w:hAnsiTheme="minorHAnsi" w:cstheme="minorBidi"/>
           <w:b w:val="0"/>
-          <w:noProof w:val="0"/>
           <w:snapToGrid/>
           <w:sz w:val="22"/>
           <w:szCs w:val="22"/>
@@ -2649,50 +2215,24 @@
         </w:rPr>
       </w:pPr>
       <w:r>
-        <w:rPr>
-          <w:noProof w:val="0"/>
-        </w:rPr>
         <w:t>References</w:t>
       </w:r>
       <w:r>
-        <w:rPr>
-          <w:noProof w:val="0"/>
-        </w:rPr>
         <w:tab/>
       </w:r>
       <w:r>
-        <w:rPr>
-          <w:noProof w:val="0"/>
-        </w:rPr>
         <w:fldChar w:fldCharType="begin"/>
       </w:r>
       <w:r>
-        <w:rPr>
-          <w:noProof w:val="0"/>
-        </w:rPr>
         <w:instrText xml:space="preserve"> PAGEREF _Toc19884866 \h </w:instrText>
       </w:r>
       <w:r>
-        <w:rPr>
-          <w:noProof w:val="0"/>
-        </w:rPr>
-      </w:r>
-      <w:r>
-        <w:rPr>
-          <w:noProof w:val="0"/>
-        </w:rPr>
         <w:fldChar w:fldCharType="separate"/>
       </w:r>
       <w:r>
-        <w:rPr>
-          <w:noProof w:val="0"/>
-        </w:rPr>
         <w:t>10</w:t>
       </w:r>
       <w:r>
-        <w:rPr>
-          <w:noProof w:val="0"/>
-        </w:rPr>
         <w:fldChar w:fldCharType="end"/>
       </w:r>
     </w:p>
@@ -2702,7 +2242,6 @@
         <w:rPr>
           <w:rFonts w:asciiTheme="minorHAnsi" w:eastAsiaTheme="minorEastAsia" w:hAnsiTheme="minorHAnsi" w:cstheme="minorBidi"/>
           <w:b w:val="0"/>
-          <w:noProof w:val="0"/>
           <w:snapToGrid/>
           <w:sz w:val="22"/>
           <w:szCs w:val="22"/>
@@ -2711,55 +2250,47 @@
       </w:pPr>
       <w:r>
         <w:rPr>
-          <w:noProof w:val="0"/>
           <w:lang w:val="en-GB"/>
         </w:rPr>
         <w:t>7.</w:t>
       </w:r>
       <w:r>
         <w:rPr>
-          <w:noProof w:val="0"/>
           <w:lang w:val="en-GB"/>
         </w:rPr>
         <w:tab/>
       </w:r>
       <w:r>
         <w:rPr>
-          <w:noProof w:val="0"/>
           <w:lang w:val="en-GB"/>
         </w:rPr>
         <w:fldChar w:fldCharType="begin"/>
       </w:r>
       <w:r>
         <w:rPr>
-          <w:noProof w:val="0"/>
           <w:lang w:val="en-GB"/>
         </w:rPr>
         <w:instrText xml:space="preserve"> PAGEREF _Toc19884867 \h </w:instrText>
       </w:r>
       <w:r>
         <w:rPr>
-          <w:noProof w:val="0"/>
-          <w:lang w:val="en-GB"/>
-        </w:rPr>
-      </w:r>
-      <w:r>
-        <w:rPr>
-          <w:noProof w:val="0"/>
+          <w:lang w:val="en-GB"/>
+        </w:rPr>
+      </w:r>
+      <w:r>
+        <w:rPr>
           <w:lang w:val="en-GB"/>
         </w:rPr>
         <w:fldChar w:fldCharType="separate"/>
       </w:r>
       <w:r>
         <w:rPr>
-          <w:noProof w:val="0"/>
           <w:lang w:val="en-GB"/>
         </w:rPr>
         <w:t>10</w:t>
       </w:r>
       <w:r>
         <w:rPr>
-          <w:noProof w:val="0"/>
           <w:lang w:val="en-GB"/>
         </w:rPr>
         <w:fldChar w:fldCharType="end"/>
@@ -2771,7 +2302,6 @@
         <w:rPr>
           <w:rFonts w:asciiTheme="minorHAnsi" w:eastAsiaTheme="minorEastAsia" w:hAnsiTheme="minorHAnsi" w:cstheme="minorBidi"/>
           <w:b w:val="0"/>
-          <w:noProof w:val="0"/>
           <w:snapToGrid/>
           <w:sz w:val="22"/>
           <w:szCs w:val="22"/>
@@ -2779,50 +2309,24 @@
         </w:rPr>
       </w:pPr>
       <w:r>
-        <w:rPr>
-          <w:noProof w:val="0"/>
-        </w:rPr>
         <w:t>Bibliography</w:t>
       </w:r>
       <w:r>
-        <w:rPr>
-          <w:noProof w:val="0"/>
-        </w:rPr>
         <w:tab/>
       </w:r>
       <w:r>
-        <w:rPr>
-          <w:noProof w:val="0"/>
-        </w:rPr>
         <w:fldChar w:fldCharType="begin"/>
       </w:r>
       <w:r>
-        <w:rPr>
-          <w:noProof w:val="0"/>
-        </w:rPr>
         <w:instrText xml:space="preserve"> PAGEREF _Toc19884868 \h </w:instrText>
       </w:r>
       <w:r>
-        <w:rPr>
-          <w:noProof w:val="0"/>
-        </w:rPr>
-      </w:r>
-      <w:r>
-        <w:rPr>
-          <w:noProof w:val="0"/>
-        </w:rPr>
         <w:fldChar w:fldCharType="separate"/>
       </w:r>
       <w:r>
-        <w:rPr>
-          <w:noProof w:val="0"/>
-        </w:rPr>
         <w:t>10</w:t>
       </w:r>
       <w:r>
-        <w:rPr>
-          <w:noProof w:val="0"/>
-        </w:rPr>
         <w:fldChar w:fldCharType="end"/>
       </w:r>
     </w:p>
@@ -2832,7 +2336,6 @@
         <w:rPr>
           <w:rFonts w:asciiTheme="minorHAnsi" w:eastAsiaTheme="minorEastAsia" w:hAnsiTheme="minorHAnsi" w:cstheme="minorBidi"/>
           <w:b w:val="0"/>
-          <w:noProof w:val="0"/>
           <w:snapToGrid/>
           <w:sz w:val="22"/>
           <w:szCs w:val="22"/>
@@ -2841,55 +2344,47 @@
       </w:pPr>
       <w:r>
         <w:rPr>
-          <w:noProof w:val="0"/>
           <w:lang w:val="en-GB"/>
         </w:rPr>
         <w:t>8.</w:t>
       </w:r>
       <w:r>
         <w:rPr>
-          <w:noProof w:val="0"/>
           <w:lang w:val="en-GB"/>
         </w:rPr>
         <w:tab/>
       </w:r>
       <w:r>
         <w:rPr>
-          <w:noProof w:val="0"/>
           <w:lang w:val="en-GB"/>
         </w:rPr>
         <w:fldChar w:fldCharType="begin"/>
       </w:r>
       <w:r>
         <w:rPr>
-          <w:noProof w:val="0"/>
           <w:lang w:val="en-GB"/>
         </w:rPr>
         <w:instrText xml:space="preserve"> PAGEREF _Toc19884869 \h </w:instrText>
       </w:r>
       <w:r>
         <w:rPr>
-          <w:noProof w:val="0"/>
-          <w:lang w:val="en-GB"/>
-        </w:rPr>
-      </w:r>
-      <w:r>
-        <w:rPr>
-          <w:noProof w:val="0"/>
+          <w:lang w:val="en-GB"/>
+        </w:rPr>
+      </w:r>
+      <w:r>
+        <w:rPr>
           <w:lang w:val="en-GB"/>
         </w:rPr>
         <w:fldChar w:fldCharType="separate"/>
       </w:r>
       <w:r>
         <w:rPr>
-          <w:noProof w:val="0"/>
           <w:lang w:val="en-GB"/>
         </w:rPr>
         <w:t>10</w:t>
       </w:r>
       <w:r>
         <w:rPr>
-          <w:noProof w:val="0"/>
           <w:lang w:val="en-GB"/>
         </w:rPr>
         <w:fldChar w:fldCharType="end"/>
@@ -2944,7 +2439,7 @@
           <w:lang w:val="en-GB"/>
         </w:rPr>
       </w:pPr>
-      <w:bookmarkStart w:id="29" w:name="_Toc19884845"/>
+      <w:bookmarkStart w:id="28" w:name="_Toc19884845"/>
       <w:r>
         <w:rPr>
           <w:lang w:val="en-GB"/>
@@ -2952,7 +2447,7 @@
         <w:lastRenderedPageBreak/>
         <w:t>Introduction</w:t>
       </w:r>
-      <w:bookmarkEnd w:id="29"/>
+      <w:bookmarkEnd w:id="28"/>
     </w:p>
     <w:p>
       <w:pPr>
@@ -2963,8 +2458,8 @@
           <w:rFonts w:cs="Tahoma"/>
         </w:rPr>
       </w:pPr>
-      <w:bookmarkStart w:id="30" w:name="OLE_LINK2"/>
-      <w:bookmarkStart w:id="31" w:name="OLE_LINK3"/>
+      <w:bookmarkStart w:id="29" w:name="OLE_LINK2"/>
+      <w:bookmarkStart w:id="30" w:name="OLE_LINK3"/>
       <w:r>
         <w:rPr>
           <w:rFonts w:cs="Tahoma"/>
@@ -2994,26 +2489,198 @@
           <w:lang w:val="en-GB"/>
         </w:rPr>
       </w:pPr>
-      <w:bookmarkStart w:id="32" w:name="_Toc19884846"/>
+      <w:bookmarkStart w:id="31" w:name="_Toc19884846"/>
       <w:r>
         <w:rPr>
           <w:lang w:val="en-GB"/>
         </w:rPr>
         <w:t>Purpose</w:t>
       </w:r>
+      <w:bookmarkEnd w:id="31"/>
+    </w:p>
+    <w:p>
+      <w:pPr>
+        <w:rPr>
+          <w:rFonts w:eastAsia="Verdana" w:cs="Verdana"/>
+        </w:rPr>
+      </w:pPr>
+      <w:r>
+        <w:rPr>
+          <w:rFonts w:eastAsia="Verdana" w:cs="Verdana"/>
+        </w:rPr>
+        <w:t>Specify the purpose of this Software Requirements Specification. The SRS fully describes the external behaviour of the application or subsystem identified. It also describes non-functional requirements, design constraints, and other factors necessary to provide a complete and comprehensive description of the requirements for the software.</w:t>
+      </w:r>
+    </w:p>
+    <w:p>
+      <w:pPr>
+        <w:rPr>
+          <w:rFonts w:eastAsia="Verdana" w:cs="Verdana"/>
+        </w:rPr>
+      </w:pPr>
+    </w:p>
+    <w:p>
+      <w:pPr>
+        <w:rPr>
+          <w:rFonts w:eastAsia="Verdana" w:cs="Verdana"/>
+        </w:rPr>
+      </w:pPr>
+      <w:r>
+        <w:rPr>
+          <w:rFonts w:eastAsia="Verdana" w:cs="Verdana"/>
+        </w:rPr>
+        <w:t xml:space="preserve">The purpose of this Software Requirements Specification document is to propose a system </w:t>
+      </w:r>
+      <w:r>
+        <w:rPr>
+          <w:rFonts w:eastAsia="Verdana" w:cs="Verdana"/>
+        </w:rPr>
+        <w:t xml:space="preserve">which will </w:t>
+      </w:r>
+      <w:r>
+        <w:rPr>
+          <w:rFonts w:eastAsia="Verdana" w:cs="Verdana"/>
+        </w:rPr>
+        <w:t>help t</w:t>
+      </w:r>
+      <w:r>
+        <w:rPr>
+          <w:rFonts w:eastAsia="Verdana" w:cs="Verdana"/>
+        </w:rPr>
+        <w:t xml:space="preserve">he NTU staff to manage the stores. </w:t>
+      </w:r>
+      <w:r>
+        <w:rPr>
+          <w:rFonts w:eastAsia="Verdana" w:cs="Verdana"/>
+        </w:rPr>
+        <w:t>The</w:t>
+      </w:r>
+      <w:r>
+        <w:rPr>
+          <w:rFonts w:eastAsia="Verdana" w:cs="Verdana"/>
+        </w:rPr>
+        <w:t xml:space="preserve">y currently do not possess a system which allows them to monitor the quantity of the products being consumed or </w:t>
+      </w:r>
+      <w:r>
+        <w:rPr>
+          <w:rFonts w:eastAsia="Verdana" w:cs="Verdana"/>
+        </w:rPr>
+        <w:t xml:space="preserve">to allow the </w:t>
+      </w:r>
+      <w:r>
+        <w:rPr>
+          <w:rFonts w:eastAsia="Verdana" w:cs="Verdana"/>
+        </w:rPr>
+        <w:t xml:space="preserve">(consumer) </w:t>
+      </w:r>
+      <w:r>
+        <w:rPr>
+          <w:rFonts w:eastAsia="Verdana" w:cs="Verdana"/>
+        </w:rPr>
+        <w:t>staff</w:t>
+      </w:r>
+      <w:r>
+        <w:rPr>
+          <w:rFonts w:eastAsia="Verdana" w:cs="Verdana"/>
+        </w:rPr>
+        <w:t>s</w:t>
+      </w:r>
+      <w:r>
+        <w:rPr>
+          <w:rFonts w:eastAsia="Verdana" w:cs="Verdana"/>
+        </w:rPr>
+        <w:t xml:space="preserve"> to efficiently take the products</w:t>
+      </w:r>
+      <w:r>
+        <w:rPr>
+          <w:rFonts w:eastAsia="Verdana" w:cs="Verdana"/>
+        </w:rPr>
+        <w:t>. Instead, they write down the details on a piece of paper</w:t>
+      </w:r>
+      <w:r>
+        <w:rPr>
+          <w:rFonts w:eastAsia="Verdana" w:cs="Verdana"/>
+        </w:rPr>
+        <w:t>, from</w:t>
+      </w:r>
+      <w:r>
+        <w:rPr>
+          <w:rFonts w:eastAsia="Verdana" w:cs="Verdana"/>
+        </w:rPr>
+        <w:t xml:space="preserve"> which</w:t>
+      </w:r>
+      <w:r>
+        <w:rPr>
+          <w:rFonts w:eastAsia="Verdana" w:cs="Verdana"/>
+        </w:rPr>
+        <w:t xml:space="preserve"> the data</w:t>
+      </w:r>
+      <w:r>
+        <w:rPr>
+          <w:rFonts w:eastAsia="Verdana" w:cs="Verdana"/>
+        </w:rPr>
+        <w:t xml:space="preserve"> </w:t>
+      </w:r>
+      <w:r>
+        <w:rPr>
+          <w:rFonts w:eastAsia="Verdana" w:cs="Verdana"/>
+        </w:rPr>
+        <w:t>is manually stored in 2 separate systems</w:t>
+      </w:r>
+      <w:r>
+        <w:rPr>
+          <w:rFonts w:eastAsia="Verdana" w:cs="Verdana"/>
+        </w:rPr>
+        <w:t xml:space="preserve"> by the management staff</w:t>
+      </w:r>
+      <w:r>
+        <w:rPr>
+          <w:rFonts w:eastAsia="Verdana" w:cs="Verdana"/>
+        </w:rPr>
+        <w:t>; QuickBooks, which is responsible for creating an invoice for each department, and Sage, to update the database</w:t>
+      </w:r>
+      <w:r>
+        <w:rPr>
+          <w:rFonts w:eastAsia="Verdana" w:cs="Verdana"/>
+        </w:rPr>
+        <w:t xml:space="preserve">. </w:t>
+      </w:r>
+      <w:r>
+        <w:rPr>
+          <w:rFonts w:eastAsia="Verdana" w:cs="Verdana"/>
+        </w:rPr>
+        <w:t>T</w:t>
+      </w:r>
+      <w:r>
+        <w:rPr>
+          <w:rFonts w:eastAsia="Verdana" w:cs="Verdana"/>
+        </w:rPr>
+        <w:t xml:space="preserve">he 2 systems mentioned are difficult to use and </w:t>
+      </w:r>
+      <w:r>
+        <w:rPr>
+          <w:rFonts w:eastAsia="Verdana" w:cs="Verdana"/>
+        </w:rPr>
+        <w:t>lack a lot of features making it hard for the staff to manage the stores,</w:t>
+      </w:r>
+      <w:r>
+        <w:rPr>
+          <w:rFonts w:eastAsia="Verdana" w:cs="Verdana"/>
+        </w:rPr>
+        <w:t xml:space="preserve"> whi</w:t>
+      </w:r>
+      <w:bookmarkStart w:id="32" w:name="_GoBack"/>
       <w:bookmarkEnd w:id="32"/>
-    </w:p>
-    <w:p>
-      <w:pPr>
-        <w:rPr>
-          <w:rFonts w:eastAsia="Verdana" w:cs="Verdana"/>
-        </w:rPr>
-      </w:pPr>
-      <w:r>
-        <w:rPr>
-          <w:rFonts w:eastAsia="Verdana" w:cs="Verdana"/>
-        </w:rPr>
-        <w:t>Specify the purpose of this Software Requirements Specification. The SRS fully describes the external behaviour of the application or subsystem identified. It also describes non-functional requirements, design constraints, and other factors necessary to provide a complete and comprehensive description of the requirements for the software.</w:t>
+      <w:r>
+        <w:rPr>
+          <w:rFonts w:eastAsia="Verdana" w:cs="Verdana"/>
+        </w:rPr>
+        <w:t xml:space="preserve">ch the proposed system achieves to solve. </w:t>
+      </w:r>
+      <w:r>
+        <w:rPr>
+          <w:rFonts w:eastAsia="Verdana" w:cs="Verdana"/>
+        </w:rPr>
+        <w:t xml:space="preserve"> </w:t>
       </w:r>
     </w:p>
     <w:p/>
@@ -3347,6 +3014,7 @@
         <w:rPr>
           <w:rFonts w:eastAsia="Verdana" w:cs="Verdana"/>
         </w:rPr>
+        <w:lastRenderedPageBreak/>
         <w:t xml:space="preserve">·         </w:t>
       </w:r>
       <w:r>
@@ -3481,13 +3149,12 @@
         </w:rPr>
       </w:pPr>
       <w:bookmarkStart w:id="37" w:name="_Toc19884851"/>
+      <w:bookmarkEnd w:id="29"/>
       <w:bookmarkEnd w:id="30"/>
-      <w:bookmarkEnd w:id="31"/>
-      <w:r>
-        <w:rPr>
-          <w:lang w:val="en-GB"/>
-        </w:rPr>
-        <w:lastRenderedPageBreak/>
+      <w:r>
+        <w:rPr>
+          <w:lang w:val="en-GB"/>
+        </w:rPr>
         <w:t>Overview</w:t>
       </w:r>
       <w:bookmarkEnd w:id="37"/>
@@ -10380,21 +10047,6 @@
 </file>
 
 <file path=customXml/item1.xml><?xml version="1.0" encoding="utf-8"?>
-<?mso-contentType ?>
-<FormTemplates xmlns="http://schemas.microsoft.com/sharepoint/v3/contenttype/forms">
-  <Display>DocumentLibraryForm</Display>
-  <Edit>DocumentLibraryForm</Edit>
-  <New>DocumentLibraryForm</New>
-</FormTemplates>
-</file>
-
-<file path=customXml/item2.xml><?xml version="1.0" encoding="utf-8"?>
-<p:properties xmlns:p="http://schemas.microsoft.com/office/2006/metadata/properties" xmlns:xsi="http://www.w3.org/2001/XMLSchema-instance" xmlns:pc="http://schemas.microsoft.com/office/infopath/2007/PartnerControls">
-  <documentManagement/>
-</p:properties>
-</file>
-
-<file path=customXml/item3.xml><?xml version="1.0" encoding="utf-8"?>
 <ct:contentTypeSchema xmlns:ct="http://schemas.microsoft.com/office/2006/metadata/contentType" xmlns:ma="http://schemas.microsoft.com/office/2006/metadata/properties/metaAttributes" ct:_="" ma:_="" ma:contentTypeName="Document" ma:contentTypeID="0x010100482724BC2FB3F2469045F88AC6C57AA7" ma:contentTypeVersion="2" ma:contentTypeDescription="Create a new document." ma:contentTypeScope="" ma:versionID="7edf9d17f9146aab5e3c327762a4cef3">
   <xsd:schema xmlns:xsd="http://www.w3.org/2001/XMLSchema" xmlns:xs="http://www.w3.org/2001/XMLSchema" xmlns:p="http://schemas.microsoft.com/office/2006/metadata/properties" xmlns:ns2="601f3b24-f5c2-4a34-bda5-a4f3defedd20" targetNamespace="http://schemas.microsoft.com/office/2006/metadata/properties" ma:root="true" ma:fieldsID="17732ed74474aa229f5bb76d64503d3f" ns2:_="">
     <xsd:import namespace="601f3b24-f5c2-4a34-bda5-a4f3defedd20"/>
@@ -10526,28 +10178,26 @@
 </ct:contentTypeSchema>
 </file>
 
+<file path=customXml/item2.xml><?xml version="1.0" encoding="utf-8"?>
+<p:properties xmlns:p="http://schemas.microsoft.com/office/2006/metadata/properties" xmlns:xsi="http://www.w3.org/2001/XMLSchema-instance" xmlns:pc="http://schemas.microsoft.com/office/infopath/2007/PartnerControls">
+  <documentManagement/>
+</p:properties>
+</file>
+
+<file path=customXml/item3.xml><?xml version="1.0" encoding="utf-8"?>
+<?mso-contentType ?>
+<FormTemplates xmlns="http://schemas.microsoft.com/sharepoint/v3/contenttype/forms">
+  <Display>DocumentLibraryForm</Display>
+  <Edit>DocumentLibraryForm</Edit>
+  <New>DocumentLibraryForm</New>
+</FormTemplates>
+</file>
+
 <file path=customXml/item4.xml><?xml version="1.0" encoding="utf-8"?>
 <b:Sources xmlns:b="http://schemas.openxmlformats.org/officeDocument/2006/bibliography" xmlns="http://schemas.openxmlformats.org/officeDocument/2006/bibliography" SelectedStyle="\APA.XSL" StyleName="APA"/>
 </file>
 
 <file path=customXml/itemProps1.xml><?xml version="1.0" encoding="utf-8"?>
-<ds:datastoreItem xmlns:ds="http://schemas.openxmlformats.org/officeDocument/2006/customXml" ds:itemID="{AFAFB48F-052F-4522-B7AA-F268AA31A6D9}">
-  <ds:schemaRefs>
-    <ds:schemaRef ds:uri="http://schemas.microsoft.com/sharepoint/v3/contenttype/forms"/>
-  </ds:schemaRefs>
-</ds:datastoreItem>
-</file>
-
-<file path=customXml/itemProps2.xml><?xml version="1.0" encoding="utf-8"?>
-<ds:datastoreItem xmlns:ds="http://schemas.openxmlformats.org/officeDocument/2006/customXml" ds:itemID="{734A1D9B-6736-4645-9F52-088240D682B8}">
-  <ds:schemaRefs>
-    <ds:schemaRef ds:uri="http://schemas.microsoft.com/office/2006/metadata/properties"/>
-    <ds:schemaRef ds:uri="http://schemas.microsoft.com/office/infopath/2007/PartnerControls"/>
-  </ds:schemaRefs>
-</ds:datastoreItem>
-</file>
-
-<file path=customXml/itemProps3.xml><?xml version="1.0" encoding="utf-8"?>
 <ds:datastoreItem xmlns:ds="http://schemas.openxmlformats.org/officeDocument/2006/customXml" ds:itemID="{64FE6107-F36D-46B8-9AC4-649F01845924}">
   <ds:schemaRefs>
     <ds:schemaRef ds:uri="http://schemas.microsoft.com/office/2006/metadata/contentType"/>
@@ -10565,8 +10215,25 @@
 </ds:datastoreItem>
 </file>
 
+<file path=customXml/itemProps2.xml><?xml version="1.0" encoding="utf-8"?>
+<ds:datastoreItem xmlns:ds="http://schemas.openxmlformats.org/officeDocument/2006/customXml" ds:itemID="{734A1D9B-6736-4645-9F52-088240D682B8}">
+  <ds:schemaRefs>
+    <ds:schemaRef ds:uri="http://schemas.microsoft.com/office/2006/metadata/properties"/>
+    <ds:schemaRef ds:uri="http://schemas.microsoft.com/office/infopath/2007/PartnerControls"/>
+  </ds:schemaRefs>
+</ds:datastoreItem>
+</file>
+
+<file path=customXml/itemProps3.xml><?xml version="1.0" encoding="utf-8"?>
+<ds:datastoreItem xmlns:ds="http://schemas.openxmlformats.org/officeDocument/2006/customXml" ds:itemID="{AFAFB48F-052F-4522-B7AA-F268AA31A6D9}">
+  <ds:schemaRefs>
+    <ds:schemaRef ds:uri="http://schemas.microsoft.com/sharepoint/v3/contenttype/forms"/>
+  </ds:schemaRefs>
+</ds:datastoreItem>
+</file>
+
 <file path=customXml/itemProps4.xml><?xml version="1.0" encoding="utf-8"?>
-<ds:datastoreItem xmlns:ds="http://schemas.openxmlformats.org/officeDocument/2006/customXml" ds:itemID="{0B36C4EB-2F57-43CE-9F1F-E9180CC69849}">
+<ds:datastoreItem xmlns:ds="http://schemas.openxmlformats.org/officeDocument/2006/customXml" ds:itemID="{9415A53F-6FAE-42D3-A061-7E93EEB902B6}">
   <ds:schemaRefs>
     <ds:schemaRef ds:uri="http://schemas.openxmlformats.org/officeDocument/2006/bibliography"/>
   </ds:schemaRefs>

</xml_diff>

<commit_message>
finished purpose part for intro
</commit_message>
<xml_diff>
--- a/Advanced Analysis and Design.docx
+++ b/Advanced Analysis and Design.docx
@@ -2519,171 +2519,9 @@
       </w:pPr>
     </w:p>
     <w:p>
-      <w:pPr>
-        <w:rPr>
-          <w:rFonts w:eastAsia="Verdana" w:cs="Verdana"/>
-        </w:rPr>
-      </w:pPr>
-      <w:r>
-        <w:rPr>
-          <w:rFonts w:eastAsia="Verdana" w:cs="Verdana"/>
-        </w:rPr>
-        <w:t xml:space="preserve">The purpose of this Software Requirements Specification document is to propose a system </w:t>
-      </w:r>
-      <w:r>
-        <w:rPr>
-          <w:rFonts w:eastAsia="Verdana" w:cs="Verdana"/>
-        </w:rPr>
-        <w:t xml:space="preserve">which will </w:t>
-      </w:r>
-      <w:r>
-        <w:rPr>
-          <w:rFonts w:eastAsia="Verdana" w:cs="Verdana"/>
-        </w:rPr>
-        <w:t>help t</w:t>
-      </w:r>
-      <w:r>
-        <w:rPr>
-          <w:rFonts w:eastAsia="Verdana" w:cs="Verdana"/>
-        </w:rPr>
-        <w:t xml:space="preserve">he NTU staff to manage the stores. </w:t>
-      </w:r>
-      <w:r>
-        <w:rPr>
-          <w:rFonts w:eastAsia="Verdana" w:cs="Verdana"/>
-        </w:rPr>
-        <w:t>The</w:t>
-      </w:r>
-      <w:r>
-        <w:rPr>
-          <w:rFonts w:eastAsia="Verdana" w:cs="Verdana"/>
-        </w:rPr>
-        <w:t xml:space="preserve">y currently do not possess a system which allows them to monitor the quantity of the products being consumed or </w:t>
-      </w:r>
-      <w:r>
-        <w:rPr>
-          <w:rFonts w:eastAsia="Verdana" w:cs="Verdana"/>
-        </w:rPr>
-        <w:t xml:space="preserve">to allow the </w:t>
-      </w:r>
-      <w:r>
-        <w:rPr>
-          <w:rFonts w:eastAsia="Verdana" w:cs="Verdana"/>
-        </w:rPr>
-        <w:t xml:space="preserve">(consumer) </w:t>
-      </w:r>
-      <w:r>
-        <w:rPr>
-          <w:rFonts w:eastAsia="Verdana" w:cs="Verdana"/>
-        </w:rPr>
-        <w:t>staff</w:t>
-      </w:r>
-      <w:r>
-        <w:rPr>
-          <w:rFonts w:eastAsia="Verdana" w:cs="Verdana"/>
-        </w:rPr>
-        <w:t>s</w:t>
-      </w:r>
-      <w:r>
-        <w:rPr>
-          <w:rFonts w:eastAsia="Verdana" w:cs="Verdana"/>
-        </w:rPr>
-        <w:t xml:space="preserve"> to efficiently take the products</w:t>
-      </w:r>
-      <w:r>
-        <w:rPr>
-          <w:rFonts w:eastAsia="Verdana" w:cs="Verdana"/>
-        </w:rPr>
-        <w:t>. Instead, they write down the details on a piece of paper</w:t>
-      </w:r>
-      <w:r>
-        <w:rPr>
-          <w:rFonts w:eastAsia="Verdana" w:cs="Verdana"/>
-        </w:rPr>
-        <w:t>, from</w:t>
-      </w:r>
-      <w:r>
-        <w:rPr>
-          <w:rFonts w:eastAsia="Verdana" w:cs="Verdana"/>
-        </w:rPr>
-        <w:t xml:space="preserve"> which</w:t>
-      </w:r>
-      <w:r>
-        <w:rPr>
-          <w:rFonts w:eastAsia="Verdana" w:cs="Verdana"/>
-        </w:rPr>
-        <w:t xml:space="preserve"> the data</w:t>
-      </w:r>
-      <w:r>
-        <w:rPr>
-          <w:rFonts w:eastAsia="Verdana" w:cs="Verdana"/>
-        </w:rPr>
-        <w:t xml:space="preserve"> </w:t>
-      </w:r>
-      <w:r>
-        <w:rPr>
-          <w:rFonts w:eastAsia="Verdana" w:cs="Verdana"/>
-        </w:rPr>
-        <w:t>is manually stored in 2 separate systems</w:t>
-      </w:r>
-      <w:r>
-        <w:rPr>
-          <w:rFonts w:eastAsia="Verdana" w:cs="Verdana"/>
-        </w:rPr>
-        <w:t xml:space="preserve"> by the management staff</w:t>
-      </w:r>
-      <w:r>
-        <w:rPr>
-          <w:rFonts w:eastAsia="Verdana" w:cs="Verdana"/>
-        </w:rPr>
-        <w:t>; QuickBooks, which is responsible for creating an invoice for each department, and Sage, to update the database</w:t>
-      </w:r>
-      <w:r>
-        <w:rPr>
-          <w:rFonts w:eastAsia="Verdana" w:cs="Verdana"/>
-        </w:rPr>
-        <w:t xml:space="preserve">. </w:t>
-      </w:r>
-      <w:r>
-        <w:rPr>
-          <w:rFonts w:eastAsia="Verdana" w:cs="Verdana"/>
-        </w:rPr>
-        <w:t>T</w:t>
-      </w:r>
-      <w:r>
-        <w:rPr>
-          <w:rFonts w:eastAsia="Verdana" w:cs="Verdana"/>
-        </w:rPr>
-        <w:t xml:space="preserve">he 2 systems mentioned are difficult to use and </w:t>
-      </w:r>
-      <w:r>
-        <w:rPr>
-          <w:rFonts w:eastAsia="Verdana" w:cs="Verdana"/>
-        </w:rPr>
-        <w:t>lack a lot of features making it hard for the staff to manage the stores,</w:t>
-      </w:r>
-      <w:r>
-        <w:rPr>
-          <w:rFonts w:eastAsia="Verdana" w:cs="Verdana"/>
-        </w:rPr>
-        <w:t xml:space="preserve"> whi</w:t>
-      </w:r>
       <w:bookmarkStart w:id="32" w:name="_GoBack"/>
       <w:bookmarkEnd w:id="32"/>
-      <w:r>
-        <w:rPr>
-          <w:rFonts w:eastAsia="Verdana" w:cs="Verdana"/>
-        </w:rPr>
-        <w:t xml:space="preserve">ch the proposed system achieves to solve. </w:t>
-      </w:r>
-      <w:r>
-        <w:rPr>
-          <w:rFonts w:eastAsia="Verdana" w:cs="Verdana"/>
-        </w:rPr>
-        <w:t xml:space="preserve"> </w:t>
-      </w:r>
-    </w:p>
-    <w:p/>
+    </w:p>
     <w:p>
       <w:pPr>
         <w:pStyle w:val="Heading2"/>
@@ -3014,7 +2852,6 @@
         <w:rPr>
           <w:rFonts w:eastAsia="Verdana" w:cs="Verdana"/>
         </w:rPr>
-        <w:lastRenderedPageBreak/>
         <w:t xml:space="preserve">·         </w:t>
       </w:r>
       <w:r>
@@ -3155,6 +2992,7 @@
         <w:rPr>
           <w:lang w:val="en-GB"/>
         </w:rPr>
+        <w:lastRenderedPageBreak/>
         <w:t>Overview</w:t>
       </w:r>
       <w:bookmarkEnd w:id="37"/>
@@ -3367,16 +3205,8 @@
         <w:rPr>
           <w:rFonts w:eastAsia="Verdana" w:cs="Verdana"/>
         </w:rPr>
-        <w:t xml:space="preserve">Doesn’t specify any </w:t>
-      </w:r>
-      <w:proofErr w:type="gramStart"/>
-      <w:r>
-        <w:rPr>
-          <w:rFonts w:eastAsia="Verdana" w:cs="Verdana"/>
-        </w:rPr>
-        <w:t>particular design</w:t>
-      </w:r>
-      <w:proofErr w:type="gramEnd"/>
+        <w:t>Doesn’t specify any particular design</w:t>
+      </w:r>
     </w:p>
     <w:p>
       <w:pPr>
@@ -4008,13 +3838,8 @@
     </w:p>
     <w:p/>
     <w:p>
-      <w:proofErr w:type="gramStart"/>
-      <w:r>
-        <w:t>Take a look</w:t>
-      </w:r>
-      <w:proofErr w:type="gramEnd"/>
-      <w:r>
-        <w:t xml:space="preserve"> at your interfaces </w:t>
+      <w:r>
+        <w:t xml:space="preserve">Take a look at your interfaces </w:t>
       </w:r>
       <w:r>
         <w:t>and assign them “T-shirt sizes” (XS,</w:t>
@@ -8425,7 +8250,7 @@
     </w:rPrDefault>
     <w:pPrDefault/>
   </w:docDefaults>
-  <w:latentStyles w:defLockedState="0" w:defUIPriority="0" w:defSemiHidden="0" w:defUnhideWhenUsed="0" w:defQFormat="0" w:count="375">
+  <w:latentStyles w:defLockedState="0" w:defUIPriority="0" w:defSemiHidden="0" w:defUnhideWhenUsed="0" w:defQFormat="0" w:count="376">
     <w:lsdException w:name="Normal" w:qFormat="1"/>
     <w:lsdException w:name="heading 1" w:qFormat="1"/>
     <w:lsdException w:name="heading 2" w:qFormat="1"/>
@@ -8445,7 +8270,7 @@
     <w:lsdException w:name="Emphasis" w:qFormat="1"/>
     <w:lsdException w:name="HTML Definition" w:semiHidden="1" w:unhideWhenUsed="1"/>
     <w:lsdException w:name="HTML Preformatted" w:semiHidden="1" w:unhideWhenUsed="1"/>
-    <w:lsdException w:name="Normal Table" w:semiHidden="1" w:unhideWhenUsed="1"/>
+    <w:lsdException w:name="HTML Variable" w:semiHidden="1" w:unhideWhenUsed="1"/>
     <w:lsdException w:name="annotation subject" w:semiHidden="1" w:unhideWhenUsed="1"/>
     <w:lsdException w:name="No List" w:semiHidden="1" w:unhideWhenUsed="1"/>
     <w:lsdException w:name="Outline List 1" w:semiHidden="1" w:unhideWhenUsed="1"/>
@@ -8492,9 +8317,7 @@
     <w:lsdException w:name="Table Subtle 2" w:semiHidden="1" w:unhideWhenUsed="1"/>
     <w:lsdException w:name="Table Web 1" w:semiHidden="1" w:unhideWhenUsed="1"/>
     <w:lsdException w:name="Table Web 2" w:semiHidden="1" w:unhideWhenUsed="1"/>
-    <w:lsdException w:name="Table Web 3" w:semiHidden="1" w:unhideWhenUsed="1"/>
     <w:lsdException w:name="Balloon Text" w:semiHidden="1" w:unhideWhenUsed="1"/>
-    <w:lsdException w:name="Table Theme" w:semiHidden="1" w:unhideWhenUsed="1"/>
     <w:lsdException w:name="Placeholder Text" w:semiHidden="1" w:uiPriority="99"/>
     <w:lsdException w:name="No Spacing" w:uiPriority="1" w:qFormat="1"/>
     <w:lsdException w:name="Light Shading" w:uiPriority="60"/>
@@ -8714,6 +8537,7 @@
     <w:lsdException w:name="Smart Hyperlink" w:semiHidden="1" w:uiPriority="99" w:unhideWhenUsed="1"/>
     <w:lsdException w:name="Hashtag" w:semiHidden="1" w:uiPriority="99" w:unhideWhenUsed="1"/>
     <w:lsdException w:name="Unresolved Mention" w:semiHidden="1" w:uiPriority="99" w:unhideWhenUsed="1"/>
+    <w:lsdException w:name="Smart Link" w:semiHidden="1" w:uiPriority="99" w:unhideWhenUsed="1"/>
   </w:latentStyles>
   <w:style w:type="paragraph" w:default="1" w:styleId="Normal">
     <w:name w:val="Normal"/>
@@ -10047,6 +9871,21 @@
 </file>
 
 <file path=customXml/item1.xml><?xml version="1.0" encoding="utf-8"?>
+<?mso-contentType ?>
+<FormTemplates xmlns="http://schemas.microsoft.com/sharepoint/v3/contenttype/forms">
+  <Display>DocumentLibraryForm</Display>
+  <Edit>DocumentLibraryForm</Edit>
+  <New>DocumentLibraryForm</New>
+</FormTemplates>
+</file>
+
+<file path=customXml/item2.xml><?xml version="1.0" encoding="utf-8"?>
+<p:properties xmlns:p="http://schemas.microsoft.com/office/2006/metadata/properties" xmlns:xsi="http://www.w3.org/2001/XMLSchema-instance" xmlns:pc="http://schemas.microsoft.com/office/infopath/2007/PartnerControls">
+  <documentManagement/>
+</p:properties>
+</file>
+
+<file path=customXml/item3.xml><?xml version="1.0" encoding="utf-8"?>
 <ct:contentTypeSchema xmlns:ct="http://schemas.microsoft.com/office/2006/metadata/contentType" xmlns:ma="http://schemas.microsoft.com/office/2006/metadata/properties/metaAttributes" ct:_="" ma:_="" ma:contentTypeName="Document" ma:contentTypeID="0x010100482724BC2FB3F2469045F88AC6C57AA7" ma:contentTypeVersion="2" ma:contentTypeDescription="Create a new document." ma:contentTypeScope="" ma:versionID="7edf9d17f9146aab5e3c327762a4cef3">
   <xsd:schema xmlns:xsd="http://www.w3.org/2001/XMLSchema" xmlns:xs="http://www.w3.org/2001/XMLSchema" xmlns:p="http://schemas.microsoft.com/office/2006/metadata/properties" xmlns:ns2="601f3b24-f5c2-4a34-bda5-a4f3defedd20" targetNamespace="http://schemas.microsoft.com/office/2006/metadata/properties" ma:root="true" ma:fieldsID="17732ed74474aa229f5bb76d64503d3f" ns2:_="">
     <xsd:import namespace="601f3b24-f5c2-4a34-bda5-a4f3defedd20"/>
@@ -10178,26 +10017,28 @@
 </ct:contentTypeSchema>
 </file>
 
-<file path=customXml/item2.xml><?xml version="1.0" encoding="utf-8"?>
-<p:properties xmlns:p="http://schemas.microsoft.com/office/2006/metadata/properties" xmlns:xsi="http://www.w3.org/2001/XMLSchema-instance" xmlns:pc="http://schemas.microsoft.com/office/infopath/2007/PartnerControls">
-  <documentManagement/>
-</p:properties>
-</file>
-
-<file path=customXml/item3.xml><?xml version="1.0" encoding="utf-8"?>
-<?mso-contentType ?>
-<FormTemplates xmlns="http://schemas.microsoft.com/sharepoint/v3/contenttype/forms">
-  <Display>DocumentLibraryForm</Display>
-  <Edit>DocumentLibraryForm</Edit>
-  <New>DocumentLibraryForm</New>
-</FormTemplates>
-</file>
-
 <file path=customXml/item4.xml><?xml version="1.0" encoding="utf-8"?>
 <b:Sources xmlns:b="http://schemas.openxmlformats.org/officeDocument/2006/bibliography" xmlns="http://schemas.openxmlformats.org/officeDocument/2006/bibliography" SelectedStyle="\APA.XSL" StyleName="APA"/>
 </file>
 
 <file path=customXml/itemProps1.xml><?xml version="1.0" encoding="utf-8"?>
+<ds:datastoreItem xmlns:ds="http://schemas.openxmlformats.org/officeDocument/2006/customXml" ds:itemID="{AFAFB48F-052F-4522-B7AA-F268AA31A6D9}">
+  <ds:schemaRefs>
+    <ds:schemaRef ds:uri="http://schemas.microsoft.com/sharepoint/v3/contenttype/forms"/>
+  </ds:schemaRefs>
+</ds:datastoreItem>
+</file>
+
+<file path=customXml/itemProps2.xml><?xml version="1.0" encoding="utf-8"?>
+<ds:datastoreItem xmlns:ds="http://schemas.openxmlformats.org/officeDocument/2006/customXml" ds:itemID="{734A1D9B-6736-4645-9F52-088240D682B8}">
+  <ds:schemaRefs>
+    <ds:schemaRef ds:uri="http://schemas.microsoft.com/office/2006/metadata/properties"/>
+    <ds:schemaRef ds:uri="http://schemas.microsoft.com/office/infopath/2007/PartnerControls"/>
+  </ds:schemaRefs>
+</ds:datastoreItem>
+</file>
+
+<file path=customXml/itemProps3.xml><?xml version="1.0" encoding="utf-8"?>
 <ds:datastoreItem xmlns:ds="http://schemas.openxmlformats.org/officeDocument/2006/customXml" ds:itemID="{64FE6107-F36D-46B8-9AC4-649F01845924}">
   <ds:schemaRefs>
     <ds:schemaRef ds:uri="http://schemas.microsoft.com/office/2006/metadata/contentType"/>
@@ -10215,25 +10056,8 @@
 </ds:datastoreItem>
 </file>
 
-<file path=customXml/itemProps2.xml><?xml version="1.0" encoding="utf-8"?>
-<ds:datastoreItem xmlns:ds="http://schemas.openxmlformats.org/officeDocument/2006/customXml" ds:itemID="{734A1D9B-6736-4645-9F52-088240D682B8}">
-  <ds:schemaRefs>
-    <ds:schemaRef ds:uri="http://schemas.microsoft.com/office/2006/metadata/properties"/>
-    <ds:schemaRef ds:uri="http://schemas.microsoft.com/office/infopath/2007/PartnerControls"/>
-  </ds:schemaRefs>
-</ds:datastoreItem>
-</file>
-
-<file path=customXml/itemProps3.xml><?xml version="1.0" encoding="utf-8"?>
-<ds:datastoreItem xmlns:ds="http://schemas.openxmlformats.org/officeDocument/2006/customXml" ds:itemID="{AFAFB48F-052F-4522-B7AA-F268AA31A6D9}">
-  <ds:schemaRefs>
-    <ds:schemaRef ds:uri="http://schemas.microsoft.com/sharepoint/v3/contenttype/forms"/>
-  </ds:schemaRefs>
-</ds:datastoreItem>
-</file>
-
 <file path=customXml/itemProps4.xml><?xml version="1.0" encoding="utf-8"?>
-<ds:datastoreItem xmlns:ds="http://schemas.openxmlformats.org/officeDocument/2006/customXml" ds:itemID="{9415A53F-6FAE-42D3-A061-7E93EEB902B6}">
+<ds:datastoreItem xmlns:ds="http://schemas.openxmlformats.org/officeDocument/2006/customXml" ds:itemID="{DD064D91-F860-4910-9918-DEE7D4451E8B}">
   <ds:schemaRefs>
     <ds:schemaRef ds:uri="http://schemas.openxmlformats.org/officeDocument/2006/bibliography"/>
   </ds:schemaRefs>

</xml_diff>